<commit_message>
Completed all sections, updated javascripts and css, removed unneeded files
</commit_message>
<xml_diff>
--- a/doc/resume.docx
+++ b/doc/resume.docx
@@ -88,6 +88,7 @@
     <w:p>
       <w:pPr>
         <w:pStyle w:val="Indentleftandright"/>
+        <w:ind w:left="0"/>
       </w:pPr>
       <w:r>
         <w:t xml:space="preserve">A self-taught </w:t>
@@ -348,6 +349,7 @@
     <w:p>
       <w:pPr>
         <w:pStyle w:val="HighlightBullets"/>
+        <w:ind w:left="360"/>
       </w:pPr>
       <w:r>
         <w:t xml:space="preserve">Successfully delivered </w:t>
@@ -361,10 +363,13 @@
       <w:r>
         <w:t>t within the 6 month time frame</w:t>
       </w:r>
+      <w:bookmarkStart w:id="0" w:name="_GoBack"/>
+      <w:bookmarkEnd w:id="0"/>
     </w:p>
     <w:p>
       <w:pPr>
         <w:pStyle w:val="HighlightBullets"/>
+        <w:ind w:left="360"/>
       </w:pPr>
       <w:r>
         <w:t>Successfully built a fully functional device within a 4 month time frame on a 3 member team</w:t>
@@ -373,6 +378,7 @@
     <w:p>
       <w:pPr>
         <w:pStyle w:val="HighlightBullets"/>
+        <w:ind w:left="360"/>
       </w:pPr>
       <w:r>
         <w:t>Identified and troubleshot various software and hardware issues in a timely manner reducing overall client downtime</w:t>
@@ -658,7 +664,6 @@
         <w:rPr>
           <w:rStyle w:val="BoldExpandedConsola"/>
         </w:rPr>
-        <w:lastRenderedPageBreak/>
         <w:t>Project</w:t>
       </w:r>
       <w:r>
@@ -673,6 +678,7 @@
         <w:rPr>
           <w:b/>
         </w:rPr>
+        <w:lastRenderedPageBreak/>
         <w:t xml:space="preserve">Automatic </w:t>
       </w:r>
       <w:r>
@@ -1181,6 +1187,9 @@
         <w:t xml:space="preserve"> </w:t>
       </w:r>
       <w:r>
+        <w:t xml:space="preserve">(2012-2013) </w:t>
+      </w:r>
+      <w:r>
         <w:t>–</w:t>
       </w:r>
       <w:r>
@@ -1247,10 +1256,11 @@
           <w:numId w:val="16"/>
         </w:numPr>
       </w:pPr>
-      <w:bookmarkStart w:id="0" w:name="_GoBack"/>
-      <w:bookmarkEnd w:id="0"/>
-      <w:r>
-        <w:t>Successfully delivered the product to the client within the 6 month time frame.</w:t>
+      <w:r>
+        <w:t>Successfully delivered the product to the clien</w:t>
+      </w:r>
+      <w:r>
+        <w:t>t within the 6 month time frame</w:t>
       </w:r>
     </w:p>
     <w:p/>
@@ -1264,6 +1274,7 @@
         <w:rPr>
           <w:rStyle w:val="BoldExpandedConsola"/>
         </w:rPr>
+        <w:lastRenderedPageBreak/>
         <w:t>IT service desk support</w:t>
       </w:r>
       <w:r>

</xml_diff>

<commit_message>
Updated education section with GPA. Updated resume section with more courses and freelancing job. Updated downloadable resume documents.
</commit_message>
<xml_diff>
--- a/doc/resume.docx
+++ b/doc/resume.docx
@@ -363,8 +363,6 @@
       <w:r>
         <w:t>t within the 6 month time frame</w:t>
       </w:r>
-      <w:bookmarkStart w:id="0" w:name="_GoBack"/>
-      <w:bookmarkEnd w:id="0"/>
     </w:p>
     <w:p>
       <w:pPr>
@@ -624,7 +622,12 @@
         <w:t xml:space="preserve"> from </w:t>
       </w:r>
       <w:r>
-        <w:t>Wentworth Institute of Technology (2007-2011), Boston, MA</w:t>
+        <w:t>Wentworth Institute of Technology (2007-2011), Bo</w:t>
+      </w:r>
+      <w:bookmarkStart w:id="0" w:name="_GoBack"/>
+      <w:bookmarkEnd w:id="0"/>
+      <w:r>
+        <w:t>ston, MA</w:t>
       </w:r>
     </w:p>
     <w:p>
@@ -636,7 +639,7 @@
         </w:numPr>
       </w:pPr>
       <w:r>
-        <w:t>WIT Merit Award Scholarship, Dean’s List Fall 2009</w:t>
+        <w:t>GPA: 3.32</w:t>
       </w:r>
     </w:p>
     <w:p>
@@ -648,6 +651,18 @@
         </w:numPr>
       </w:pPr>
       <w:r>
+        <w:t>WIT Merit Award Scholarship, Dean’s List Fall 2009</w:t>
+      </w:r>
+    </w:p>
+    <w:p>
+      <w:pPr>
+        <w:pStyle w:val="ListParagraph"/>
+        <w:numPr>
+          <w:ilvl w:val="0"/>
+          <w:numId w:val="10"/>
+        </w:numPr>
+      </w:pPr>
+      <w:r>
         <w:t>Undergraduate Coursework: Technical Communications, Object-Oriented Programming with C++, Microcontrollers &amp; Embedded Communications, Computer Systems Architecture, Computer Communications &amp; Networks, Computer Science I usin</w:t>
       </w:r>
       <w:r>
@@ -664,6 +679,7 @@
         <w:rPr>
           <w:rStyle w:val="BoldExpandedConsola"/>
         </w:rPr>
+        <w:lastRenderedPageBreak/>
         <w:t>Project</w:t>
       </w:r>
       <w:r>
@@ -678,7 +694,6 @@
         <w:rPr>
           <w:b/>
         </w:rPr>
-        <w:lastRenderedPageBreak/>
         <w:t xml:space="preserve">Automatic </w:t>
       </w:r>
       <w:r>
@@ -893,6 +908,9 @@
       <w:r>
         <w:t>, ASP.NET MVC 5 Fundamentals</w:t>
       </w:r>
+      <w:r>
+        <w:t>, Clean Code: Writing Code for Humans</w:t>
+      </w:r>
     </w:p>
     <w:p>
       <w:pPr>
@@ -989,7 +1007,62 @@
         <w:rPr>
           <w:rStyle w:val="BoldExpandedConsola"/>
         </w:rPr>
+        <w:t>computer Repair technician</w:t>
+      </w:r>
+      <w:r>
+        <w:t xml:space="preserve"> – </w:t>
+      </w:r>
+      <w:r>
+        <w:t xml:space="preserve">Freelance </w:t>
+      </w:r>
+      <w:r>
+        <w:t xml:space="preserve">– </w:t>
+      </w:r>
+      <w:r>
+        <w:t xml:space="preserve">Dec. 2014 </w:t>
+      </w:r>
+      <w:r>
+        <w:t xml:space="preserve">to </w:t>
+      </w:r>
+      <w:r>
+        <w:t>Present</w:t>
+      </w:r>
+    </w:p>
+    <w:p/>
+    <w:p>
+      <w:pPr>
+        <w:pStyle w:val="ListParagraph"/>
+        <w:numPr>
+          <w:ilvl w:val="0"/>
+          <w:numId w:val="17"/>
+        </w:numPr>
+      </w:pPr>
+      <w:r>
+        <w:t xml:space="preserve">Identified and troubleshot various software and hardware issues </w:t>
+      </w:r>
+      <w:r>
+        <w:t xml:space="preserve">in the clients’ PCs </w:t>
+      </w:r>
+    </w:p>
+    <w:p>
+      <w:pPr>
+        <w:rPr>
+          <w:rStyle w:val="BoldExpandedConsola"/>
+        </w:rPr>
+      </w:pPr>
+    </w:p>
+    <w:p>
+      <w:r>
+        <w:rPr>
+          <w:rStyle w:val="BoldExpandedConsola"/>
+        </w:rPr>
         <w:t>web developer</w:t>
+      </w:r>
+      <w:r>
+        <w:rPr>
+          <w:rStyle w:val="BoldExpandedConsola"/>
+        </w:rPr>
+        <w:t xml:space="preserve"> (Contract)</w:t>
       </w:r>
       <w:r>
         <w:t xml:space="preserve"> – </w:t>
@@ -1051,6 +1124,55 @@
       </w:pPr>
       <w:r>
         <w:t>Created and maintained documentation for Certain event management software so anyone could learn to use it</w:t>
+      </w:r>
+    </w:p>
+    <w:p>
+      <w:pPr>
+        <w:rPr>
+          <w:rStyle w:val="BoldExpandedConsola"/>
+        </w:rPr>
+      </w:pPr>
+    </w:p>
+    <w:p>
+      <w:r>
+        <w:rPr>
+          <w:rStyle w:val="BoldExpandedConsola"/>
+        </w:rPr>
+        <w:t>computer Repair technician</w:t>
+      </w:r>
+      <w:r>
+        <w:t xml:space="preserve"> – </w:t>
+      </w:r>
+      <w:r>
+        <w:t xml:space="preserve">Freelance </w:t>
+      </w:r>
+      <w:r>
+        <w:t xml:space="preserve">– </w:t>
+      </w:r>
+      <w:r>
+        <w:t xml:space="preserve">Oct. 2013 </w:t>
+      </w:r>
+      <w:r>
+        <w:t xml:space="preserve">to </w:t>
+      </w:r>
+      <w:r>
+        <w:t>Sep. 2014</w:t>
+      </w:r>
+    </w:p>
+    <w:p/>
+    <w:p>
+      <w:pPr>
+        <w:pStyle w:val="ListParagraph"/>
+        <w:numPr>
+          <w:ilvl w:val="0"/>
+          <w:numId w:val="17"/>
+        </w:numPr>
+      </w:pPr>
+      <w:r>
+        <w:t xml:space="preserve">Identified and troubleshot various software and hardware issues </w:t>
+      </w:r>
+      <w:r>
+        <w:t xml:space="preserve">in the clients’ PCs </w:t>
       </w:r>
     </w:p>
     <w:p>
@@ -1170,6 +1292,7 @@
         <w:rPr>
           <w:rStyle w:val="BoldExpandedConsola"/>
         </w:rPr>
+        <w:lastRenderedPageBreak/>
         <w:t>Projects</w:t>
       </w:r>
     </w:p>
@@ -1265,6 +1388,58 @@
     </w:p>
     <w:p/>
     <w:p>
+      <w:r>
+        <w:rPr>
+          <w:rStyle w:val="BoldExpandedConsola"/>
+        </w:rPr>
+        <w:t>computer Repair technician</w:t>
+      </w:r>
+      <w:r>
+        <w:t xml:space="preserve"> – </w:t>
+      </w:r>
+      <w:r>
+        <w:t xml:space="preserve">Freelance </w:t>
+      </w:r>
+      <w:r>
+        <w:t xml:space="preserve">– </w:t>
+      </w:r>
+      <w:r>
+        <w:t xml:space="preserve">Feb. 2012 </w:t>
+      </w:r>
+      <w:r>
+        <w:t xml:space="preserve">to </w:t>
+      </w:r>
+      <w:r>
+        <w:t>Sep. 2012</w:t>
+      </w:r>
+    </w:p>
+    <w:p/>
+    <w:p>
+      <w:pPr>
+        <w:pStyle w:val="ListParagraph"/>
+        <w:numPr>
+          <w:ilvl w:val="0"/>
+          <w:numId w:val="17"/>
+        </w:numPr>
+      </w:pPr>
+      <w:r>
+        <w:t xml:space="preserve">Identified and troubleshot various software and hardware issues </w:t>
+      </w:r>
+      <w:r>
+        <w:t xml:space="preserve">in the clients’ PCs </w:t>
+      </w:r>
+    </w:p>
+    <w:p>
+      <w:pPr>
+        <w:pStyle w:val="ListParagraph"/>
+        <w:numPr>
+          <w:ilvl w:val="0"/>
+          <w:numId w:val="0"/>
+        </w:numPr>
+        <w:ind w:left="720"/>
+      </w:pPr>
+    </w:p>
+    <w:p>
       <w:pPr>
         <w:spacing w:before="0" w:after="0" w:line="276" w:lineRule="auto"/>
         <w:contextualSpacing w:val="0"/>
@@ -1274,8 +1449,13 @@
         <w:rPr>
           <w:rStyle w:val="BoldExpandedConsola"/>
         </w:rPr>
-        <w:lastRenderedPageBreak/>
         <w:t>IT service desk support</w:t>
+      </w:r>
+      <w:r>
+        <w:rPr>
+          <w:rStyle w:val="BoldExpandedConsola"/>
+        </w:rPr>
+        <w:t xml:space="preserve"> (Contract)</w:t>
       </w:r>
       <w:r>
         <w:t xml:space="preserve"> </w:t>
@@ -1583,7 +1763,7 @@
                 <w:bCs/>
                 <w:noProof/>
               </w:rPr>
-              <w:t>3</w:t>
+              <w:t>2</w:t>
             </w:r>
             <w:r>
               <w:rPr>

</xml_diff>

<commit_message>
Updated resume files and sections
</commit_message>
<xml_diff>
--- a/doc/resume.docx
+++ b/doc/resume.docx
@@ -1008,55 +1008,6 @@
         <w:rPr>
           <w:rStyle w:val="BoldExpandedConsola"/>
         </w:rPr>
-        <w:t>computer Repair technician</w:t>
-      </w:r>
-      <w:r>
-        <w:t xml:space="preserve"> – </w:t>
-      </w:r>
-      <w:r>
-        <w:t xml:space="preserve">Freelance </w:t>
-      </w:r>
-      <w:r>
-        <w:t xml:space="preserve">– </w:t>
-      </w:r>
-      <w:r>
-        <w:t xml:space="preserve">Dec. 2014 </w:t>
-      </w:r>
-      <w:r>
-        <w:t xml:space="preserve">to </w:t>
-      </w:r>
-      <w:r>
-        <w:t>Present</w:t>
-      </w:r>
-    </w:p>
-    <w:p/>
-    <w:p>
-      <w:pPr>
-        <w:pStyle w:val="ListParagraph"/>
-        <w:numPr>
-          <w:ilvl w:val="0"/>
-          <w:numId w:val="17"/>
-        </w:numPr>
-      </w:pPr>
-      <w:r>
-        <w:t xml:space="preserve">Identified and troubleshot various software and hardware issues </w:t>
-      </w:r>
-      <w:r>
-        <w:t xml:space="preserve">in the clients’ PCs </w:t>
-      </w:r>
-    </w:p>
-    <w:p>
-      <w:pPr>
-        <w:rPr>
-          <w:rStyle w:val="BoldExpandedConsola"/>
-        </w:rPr>
-      </w:pPr>
-    </w:p>
-    <w:p>
-      <w:r>
-        <w:rPr>
-          <w:rStyle w:val="BoldExpandedConsola"/>
-        </w:rPr>
         <w:t>web developer</w:t>
       </w:r>
       <w:r>
@@ -1125,55 +1076,6 @@
       </w:pPr>
       <w:r>
         <w:t>Created and maintained documentation for Certain event management software so anyone could learn to use it</w:t>
-      </w:r>
-    </w:p>
-    <w:p>
-      <w:pPr>
-        <w:rPr>
-          <w:rStyle w:val="BoldExpandedConsola"/>
-        </w:rPr>
-      </w:pPr>
-    </w:p>
-    <w:p>
-      <w:r>
-        <w:rPr>
-          <w:rStyle w:val="BoldExpandedConsola"/>
-        </w:rPr>
-        <w:t>computer Repair technician</w:t>
-      </w:r>
-      <w:r>
-        <w:t xml:space="preserve"> – </w:t>
-      </w:r>
-      <w:r>
-        <w:t xml:space="preserve">Freelance </w:t>
-      </w:r>
-      <w:r>
-        <w:t xml:space="preserve">– </w:t>
-      </w:r>
-      <w:r>
-        <w:t xml:space="preserve">Oct. 2013 </w:t>
-      </w:r>
-      <w:r>
-        <w:t xml:space="preserve">to </w:t>
-      </w:r>
-      <w:r>
-        <w:t>Sep. 2014</w:t>
-      </w:r>
-    </w:p>
-    <w:p/>
-    <w:p>
-      <w:pPr>
-        <w:pStyle w:val="ListParagraph"/>
-        <w:numPr>
-          <w:ilvl w:val="0"/>
-          <w:numId w:val="17"/>
-        </w:numPr>
-      </w:pPr>
-      <w:r>
-        <w:t xml:space="preserve">Identified and troubleshot various software and hardware issues </w:t>
-      </w:r>
-      <w:r>
-        <w:t xml:space="preserve">in the clients’ PCs </w:t>
       </w:r>
     </w:p>
     <w:p>
@@ -1270,7 +1172,6 @@
         <w:jc w:val="left"/>
       </w:pPr>
       <w:r>
-        <w:lastRenderedPageBreak/>
         <w:t>Train</w:t>
       </w:r>
       <w:r>
@@ -1345,12 +1246,7 @@
         <w:jc w:val="left"/>
       </w:pPr>
       <w:r>
-        <w:t>Role: UI De</w:t>
-      </w:r>
-      <w:bookmarkStart w:id="0" w:name="_GoBack"/>
-      <w:bookmarkEnd w:id="0"/>
-      <w:r>
-        <w:t>veloper</w:t>
+        <w:t>Role: UI Developer</w:t>
       </w:r>
       <w:r>
         <w:tab/>
@@ -1415,64 +1311,16 @@
         <w:jc w:val="left"/>
       </w:pPr>
       <w:r>
+        <w:lastRenderedPageBreak/>
         <w:t>Successfully delivered the product to the clien</w:t>
       </w:r>
       <w:r>
         <w:t>t within the 6 month time frame</w:t>
       </w:r>
     </w:p>
-    <w:p/>
-    <w:p>
-      <w:r>
-        <w:rPr>
-          <w:rStyle w:val="BoldExpandedConsola"/>
-        </w:rPr>
-        <w:t>computer Repair technician</w:t>
-      </w:r>
-      <w:r>
-        <w:t xml:space="preserve"> – </w:t>
-      </w:r>
-      <w:r>
-        <w:t xml:space="preserve">Freelance </w:t>
-      </w:r>
-      <w:r>
-        <w:t xml:space="preserve">– </w:t>
-      </w:r>
-      <w:r>
-        <w:t xml:space="preserve">Feb. 2012 </w:t>
-      </w:r>
-      <w:r>
-        <w:t xml:space="preserve">to </w:t>
-      </w:r>
-      <w:r>
-        <w:t>Sep. 2012</w:t>
-      </w:r>
-    </w:p>
-    <w:p/>
-    <w:p>
-      <w:pPr>
-        <w:pStyle w:val="ListParagraph"/>
-        <w:numPr>
-          <w:ilvl w:val="0"/>
-          <w:numId w:val="17"/>
-        </w:numPr>
-      </w:pPr>
-      <w:r>
-        <w:t xml:space="preserve">Identified and troubleshot various software and hardware issues </w:t>
-      </w:r>
-      <w:r>
-        <w:t xml:space="preserve">in the clients’ PCs </w:t>
-      </w:r>
-    </w:p>
-    <w:p>
-      <w:pPr>
-        <w:pStyle w:val="ListParagraph"/>
-        <w:numPr>
-          <w:ilvl w:val="0"/>
-          <w:numId w:val="0"/>
-        </w:numPr>
-        <w:ind w:left="720"/>
-      </w:pPr>
+    <w:p>
+      <w:bookmarkStart w:id="0" w:name="_GoBack"/>
+      <w:bookmarkEnd w:id="0"/>
     </w:p>
     <w:p>
       <w:pPr>
@@ -1798,7 +1646,7 @@
                 <w:bCs/>
                 <w:noProof/>
               </w:rPr>
-              <w:t>3</w:t>
+              <w:t>2</w:t>
             </w:r>
             <w:r>
               <w:rPr>

</xml_diff>

<commit_message>
Updated resume docs and projects section
</commit_message>
<xml_diff>
--- a/doc/resume.docx
+++ b/doc/resume.docx
@@ -478,6 +478,8 @@
         </w:rPr>
         <w:t>GitHub</w:t>
       </w:r>
+      <w:bookmarkStart w:id="0" w:name="_GoBack"/>
+      <w:bookmarkEnd w:id="0"/>
     </w:p>
     <w:p>
       <w:hyperlink r:id="rId7" w:history="1">
@@ -501,26 +503,118 @@
     </w:p>
     <w:p/>
     <w:p>
+      <w:hyperlink r:id="rId8" w:history="1">
+        <w:r>
+          <w:rPr>
+            <w:rStyle w:val="Hyperlink"/>
+            <w:b/>
+          </w:rPr>
+          <w:t>Cu</w:t>
+        </w:r>
+        <w:r>
+          <w:rPr>
+            <w:rStyle w:val="Hyperlink"/>
+            <w:b/>
+          </w:rPr>
+          <w:t>r</w:t>
+        </w:r>
+        <w:r>
+          <w:rPr>
+            <w:rStyle w:val="Hyperlink"/>
+            <w:b/>
+          </w:rPr>
+          <w:t>rent Weather</w:t>
+        </w:r>
+      </w:hyperlink>
       <w:r>
         <w:rPr>
           <w:b/>
         </w:rPr>
-        <w:t>Shunting-yard Algorithm</w:t>
-      </w:r>
-      <w:r>
-        <w:t xml:space="preserve"> (2014) - A C++ implementation of the Shunting-yard algorithm. C++</w:t>
+        <w:t xml:space="preserve"> </w:t>
+      </w:r>
+      <w:r>
+        <w:t>(2015</w:t>
+      </w:r>
+      <w:r>
+        <w:t xml:space="preserve">) </w:t>
+      </w:r>
+      <w:r>
+        <w:t>–</w:t>
+      </w:r>
+      <w:r>
+        <w:t xml:space="preserve"> </w:t>
+      </w:r>
+      <w:r>
+        <w:t>A web app that accept a US zip code and outputs the weather in the area</w:t>
+      </w:r>
+      <w:r>
+        <w:t xml:space="preserve">. </w:t>
+      </w:r>
+      <w:r>
+        <w:t xml:space="preserve">It implements the weather API from </w:t>
+      </w:r>
+      <w:proofErr w:type="spellStart"/>
+      <w:r>
+        <w:t>Wunderground</w:t>
+      </w:r>
+      <w:proofErr w:type="spellEnd"/>
+      <w:r>
+        <w:t>. C#, ASP.NET MVC, JSON, AJAX</w:t>
       </w:r>
     </w:p>
     <w:p/>
     <w:p>
-      <w:r>
-        <w:rPr>
-          <w:b/>
-        </w:rPr>
-        <w:t>Write Out Number</w:t>
-      </w:r>
-      <w:r>
-        <w:t xml:space="preserve"> (2014) - A program that asks the user for an integer and then writes out the number in plain English using a recursive function. C#</w:t>
+      <w:hyperlink r:id="rId9" w:history="1">
+        <w:r>
+          <w:rPr>
+            <w:rStyle w:val="Hyperlink"/>
+            <w:b/>
+          </w:rPr>
+          <w:t>Credit Card Validator</w:t>
+        </w:r>
+      </w:hyperlink>
+      <w:r>
+        <w:t xml:space="preserve"> (2015) </w:t>
+      </w:r>
+      <w:r>
+        <w:t>–</w:t>
+      </w:r>
+      <w:r>
+        <w:t xml:space="preserve"> A</w:t>
+      </w:r>
+      <w:r>
+        <w:t xml:space="preserve"> </w:t>
+      </w:r>
+      <w:r>
+        <w:t xml:space="preserve">web app that validates Amex, Discover, </w:t>
+      </w:r>
+      <w:proofErr w:type="spellStart"/>
+      <w:r>
+        <w:t>Mastercard</w:t>
+      </w:r>
+      <w:proofErr w:type="spellEnd"/>
+      <w:r>
+        <w:t>, and Visa card numbers</w:t>
+      </w:r>
+      <w:r>
+        <w:t>.</w:t>
+      </w:r>
+      <w:r>
+        <w:t xml:space="preserve"> Implements the </w:t>
+      </w:r>
+      <w:proofErr w:type="spellStart"/>
+      <w:r>
+        <w:t>Luhn</w:t>
+      </w:r>
+      <w:proofErr w:type="spellEnd"/>
+      <w:r>
+        <w:t xml:space="preserve"> algorithm.</w:t>
+      </w:r>
+      <w:r>
+        <w:t xml:space="preserve"> C#</w:t>
+      </w:r>
+      <w:r>
+        <w:t>, ASP.NET MVC</w:t>
       </w:r>
     </w:p>
     <w:p>
@@ -1345,12 +1439,7 @@
         <w:jc w:val="left"/>
       </w:pPr>
       <w:r>
-        <w:t>Role: UI De</w:t>
-      </w:r>
-      <w:bookmarkStart w:id="0" w:name="_GoBack"/>
-      <w:bookmarkEnd w:id="0"/>
-      <w:r>
-        <w:t>veloper</w:t>
+        <w:t>Role: UI Developer</w:t>
       </w:r>
       <w:r>
         <w:tab/>
@@ -1704,10 +1793,10 @@
       </w:r>
     </w:p>
     <w:sectPr>
-      <w:headerReference w:type="default" r:id="rId8"/>
-      <w:footerReference w:type="default" r:id="rId9"/>
-      <w:headerReference w:type="first" r:id="rId10"/>
-      <w:footerReference w:type="first" r:id="rId11"/>
+      <w:headerReference w:type="default" r:id="rId10"/>
+      <w:footerReference w:type="default" r:id="rId11"/>
+      <w:headerReference w:type="first" r:id="rId12"/>
+      <w:footerReference w:type="first" r:id="rId13"/>
       <w:pgSz w:w="12240" w:h="15840" w:code="1"/>
       <w:pgMar w:top="907" w:right="1080" w:bottom="360" w:left="1080" w:header="720" w:footer="144" w:gutter="0"/>
       <w:cols w:space="720"/>
@@ -1798,7 +1887,7 @@
                 <w:bCs/>
                 <w:noProof/>
               </w:rPr>
-              <w:t>3</w:t>
+              <w:t>2</w:t>
             </w:r>
             <w:r>
               <w:rPr>
@@ -5210,6 +5299,18 @@
       </w:tblBorders>
     </w:tblPr>
   </w:style>
+  <w:style w:type="character" w:styleId="FollowedHyperlink">
+    <w:name w:val="FollowedHyperlink"/>
+    <w:basedOn w:val="DefaultParagraphFont"/>
+    <w:uiPriority w:val="99"/>
+    <w:semiHidden/>
+    <w:unhideWhenUsed/>
+    <w:rsid w:val="00445C46"/>
+    <w:rPr>
+      <w:color w:val="800080" w:themeColor="followedHyperlink"/>
+      <w:u w:val="single"/>
+    </w:rPr>
+  </w:style>
 </w:styles>
 </file>
 

</xml_diff>

<commit_message>
Updated resume to reflect current info.
</commit_message>
<xml_diff>
--- a/doc/resume.docx
+++ b/doc/resume.docx
@@ -1,6 +1,6 @@
 
 <file path=word/document.xml><?xml version="1.0" encoding="utf-8"?>
-<w:document xmlns:wpc="http://schemas.microsoft.com/office/word/2010/wordprocessingCanvas" xmlns:mc="http://schemas.openxmlformats.org/markup-compatibility/2006" xmlns:o="urn:schemas-microsoft-com:office:office" xmlns:r="http://schemas.openxmlformats.org/officeDocument/2006/relationships" xmlns:m="http://schemas.openxmlformats.org/officeDocument/2006/math" xmlns:v="urn:schemas-microsoft-com:vml" xmlns:wp14="http://schemas.microsoft.com/office/word/2010/wordprocessingDrawing" xmlns:wp="http://schemas.openxmlformats.org/drawingml/2006/wordprocessingDrawing" xmlns:w10="urn:schemas-microsoft-com:office:word" xmlns:w="http://schemas.openxmlformats.org/wordprocessingml/2006/main" xmlns:w14="http://schemas.microsoft.com/office/word/2010/wordml" xmlns:w15="http://schemas.microsoft.com/office/word/2012/wordml" xmlns:wpg="http://schemas.microsoft.com/office/word/2010/wordprocessingGroup" xmlns:wpi="http://schemas.microsoft.com/office/word/2010/wordprocessingInk" xmlns:wne="http://schemas.microsoft.com/office/word/2006/wordml" xmlns:wps="http://schemas.microsoft.com/office/word/2010/wordprocessingShape" mc:Ignorable="w14 w15 wp14">
+<w:document xmlns:wpc="http://schemas.microsoft.com/office/word/2010/wordprocessingCanvas" xmlns:cx="http://schemas.microsoft.com/office/drawing/2014/chartex" xmlns:cx1="http://schemas.microsoft.com/office/drawing/2015/9/8/chartex" xmlns:mc="http://schemas.openxmlformats.org/markup-compatibility/2006" xmlns:o="urn:schemas-microsoft-com:office:office" xmlns:r="http://schemas.openxmlformats.org/officeDocument/2006/relationships" xmlns:m="http://schemas.openxmlformats.org/officeDocument/2006/math" xmlns:v="urn:schemas-microsoft-com:vml" xmlns:wp14="http://schemas.microsoft.com/office/word/2010/wordprocessingDrawing" xmlns:wp="http://schemas.openxmlformats.org/drawingml/2006/wordprocessingDrawing" xmlns:w10="urn:schemas-microsoft-com:office:word" xmlns:w="http://schemas.openxmlformats.org/wordprocessingml/2006/main" xmlns:w14="http://schemas.microsoft.com/office/word/2010/wordml" xmlns:w15="http://schemas.microsoft.com/office/word/2012/wordml" xmlns:w16se="http://schemas.microsoft.com/office/word/2015/wordml/symex" xmlns:wpg="http://schemas.microsoft.com/office/word/2010/wordprocessingGroup" xmlns:wpi="http://schemas.microsoft.com/office/word/2010/wordprocessingInk" xmlns:wne="http://schemas.microsoft.com/office/word/2006/wordml" xmlns:wps="http://schemas.microsoft.com/office/word/2010/wordprocessingShape" mc:Ignorable="w14 w15 w16se wp14">
   <w:body>
     <w:p>
       <w:pPr>
@@ -97,13 +97,10 @@
         <w:t>software developer</w:t>
       </w:r>
       <w:r>
-        <w:t xml:space="preserve"> with over a year of professional experience. </w:t>
-      </w:r>
-      <w:r>
-        <w:t>Interests and personal areas of study include</w:t>
-      </w:r>
-      <w:r>
-        <w:t xml:space="preserve"> web and .NET technologies such as HTML5, CSS3, </w:t>
+        <w:t xml:space="preserve"> with a love of both web and .NET technologies</w:t>
+      </w:r>
+      <w:r>
+        <w:t xml:space="preserve"> such as HTML5, CSS3, </w:t>
       </w:r>
       <w:r>
         <w:t xml:space="preserve">JavaScript, </w:t>
@@ -112,13 +109,7 @@
         <w:t xml:space="preserve">C#, and </w:t>
       </w:r>
       <w:r>
-        <w:t>ASP.NET</w:t>
-      </w:r>
-      <w:r>
-        <w:t xml:space="preserve"> Web Forms and MVC</w:t>
-      </w:r>
-      <w:r>
-        <w:t>. Leverages both formal and in</w:t>
+        <w:t>ASP.NET. Leverages both formal and in</w:t>
       </w:r>
       <w:r>
         <w:t xml:space="preserve">formal training to provide </w:t>
@@ -216,15 +207,7 @@
         <w:t xml:space="preserve">HTML5, CSS3, JavaScript, </w:t>
       </w:r>
       <w:r>
-        <w:t xml:space="preserve">C#, SQL, </w:t>
-      </w:r>
-      <w:proofErr w:type="spellStart"/>
-      <w:r>
-        <w:t>Tcl</w:t>
-      </w:r>
-      <w:proofErr w:type="spellEnd"/>
-      <w:r>
-        <w:t>, Expect</w:t>
+        <w:t>C#, SQL</w:t>
       </w:r>
     </w:p>
     <w:p>
@@ -232,13 +215,10 @@
         <w:t>Frameworks and</w:t>
       </w:r>
       <w:r>
-        <w:t xml:space="preserve"> Libraries – ASP.NET Web Forms</w:t>
-      </w:r>
-      <w:r>
-        <w:t xml:space="preserve"> and</w:t>
-      </w:r>
-      <w:r>
-        <w:t xml:space="preserve"> MVC</w:t>
+        <w:t xml:space="preserve"> Libraries – ASP.</w:t>
+      </w:r>
+      <w:r>
+        <w:t>NET</w:t>
       </w:r>
       <w:r>
         <w:t>, jQuery</w:t>
@@ -249,7 +229,7 @@
         <w:t xml:space="preserve">Operating Systems – </w:t>
       </w:r>
       <w:r>
-        <w:t>Windows, Linux, Mac OS</w:t>
+        <w:t>Windows, Linux</w:t>
       </w:r>
     </w:p>
     <w:p>
@@ -262,6 +242,9 @@
       <w:r>
         <w:t xml:space="preserve"> 2013</w:t>
       </w:r>
+      <w:r>
+        <w:t xml:space="preserve"> &amp; 2015, SQL Server Management Studio</w:t>
+      </w:r>
     </w:p>
     <w:p>
       <w:r>
@@ -272,20 +255,6 @@
       </w:r>
       <w:r>
         <w:t>etup</w:t>
-      </w:r>
-    </w:p>
-    <w:p>
-      <w:r>
-        <w:t xml:space="preserve">Methodologies </w:t>
-      </w:r>
-      <w:r>
-        <w:t>–</w:t>
-      </w:r>
-      <w:r>
-        <w:t xml:space="preserve"> </w:t>
-      </w:r>
-      <w:r>
-        <w:t>Agile software development</w:t>
       </w:r>
     </w:p>
     <w:p>
@@ -375,40 +344,579 @@
         <w:pStyle w:val="Heading1"/>
       </w:pPr>
       <w:r>
-        <w:t>KEY ACCOMPLISHMENTS</w:t>
-      </w:r>
-    </w:p>
-    <w:p>
-      <w:pPr>
-        <w:pStyle w:val="HighlightBullets"/>
-        <w:ind w:left="360"/>
-      </w:pPr>
-      <w:r>
-        <w:t xml:space="preserve">Successfully delivered </w:t>
-      </w:r>
-      <w:r>
-        <w:t xml:space="preserve">business process management solution </w:t>
-      </w:r>
-      <w:r>
-        <w:t>to the clien</w:t>
+        <w:t>EXPERIENCE</w:t>
+      </w:r>
+    </w:p>
+    <w:p>
+      <w:r>
+        <w:rPr>
+          <w:rStyle w:val="BoldExpandedConsola"/>
+        </w:rPr>
+        <w:t>Software developer</w:t>
+      </w:r>
+      <w:r>
+        <w:t xml:space="preserve"> – </w:t>
+      </w:r>
+      <w:r>
+        <w:t xml:space="preserve">CABEM Technologies </w:t>
+      </w:r>
+      <w:r>
+        <w:t xml:space="preserve">– </w:t>
+      </w:r>
+      <w:r>
+        <w:t>Sep. 2015</w:t>
+      </w:r>
+      <w:r>
+        <w:t xml:space="preserve"> </w:t>
+      </w:r>
+      <w:r>
+        <w:t xml:space="preserve">to </w:t>
+      </w:r>
+      <w:r>
+        <w:t>Present</w:t>
+      </w:r>
+    </w:p>
+    <w:p/>
+    <w:p>
+      <w:pPr>
+        <w:pStyle w:val="ListParagraph"/>
+        <w:numPr>
+          <w:ilvl w:val="0"/>
+          <w:numId w:val="17"/>
+        </w:numPr>
+      </w:pPr>
+      <w:r>
+        <w:t>Developed and maintained web applications for clients using .NET technologies</w:t>
+      </w:r>
+    </w:p>
+    <w:p/>
+    <w:p>
+      <w:r>
+        <w:rPr>
+          <w:rStyle w:val="BoldExpandedConsola"/>
+        </w:rPr>
+        <w:t>computer Repair technician</w:t>
+      </w:r>
+      <w:r>
+        <w:t xml:space="preserve"> – </w:t>
+      </w:r>
+      <w:r>
+        <w:t xml:space="preserve">Freelance </w:t>
+      </w:r>
+      <w:r>
+        <w:t xml:space="preserve">– </w:t>
+      </w:r>
+      <w:r>
+        <w:t xml:space="preserve">Dec. 2014 </w:t>
+      </w:r>
+      <w:r>
+        <w:t xml:space="preserve">to </w:t>
+      </w:r>
+      <w:r>
+        <w:t>Aug. 2015</w:t>
+      </w:r>
+    </w:p>
+    <w:p/>
+    <w:p>
+      <w:pPr>
+        <w:pStyle w:val="ListParagraph"/>
+        <w:numPr>
+          <w:ilvl w:val="0"/>
+          <w:numId w:val="17"/>
+        </w:numPr>
+      </w:pPr>
+      <w:r>
+        <w:t xml:space="preserve">Identified and troubleshot various software and hardware issues </w:t>
+      </w:r>
+      <w:r>
+        <w:t>in th</w:t>
+      </w:r>
+      <w:bookmarkStart w:id="0" w:name="_GoBack"/>
+      <w:bookmarkEnd w:id="0"/>
+      <w:r>
+        <w:t xml:space="preserve">e clients’ PCs </w:t>
+      </w:r>
+    </w:p>
+    <w:p>
+      <w:pPr>
+        <w:rPr>
+          <w:rStyle w:val="BoldExpandedConsola"/>
+        </w:rPr>
+      </w:pPr>
+    </w:p>
+    <w:p>
+      <w:r>
+        <w:rPr>
+          <w:rStyle w:val="BoldExpandedConsola"/>
+        </w:rPr>
+        <w:t>web developer</w:t>
+      </w:r>
+      <w:r>
+        <w:rPr>
+          <w:rStyle w:val="BoldExpandedConsola"/>
+        </w:rPr>
+        <w:t xml:space="preserve"> (Contract)</w:t>
+      </w:r>
+      <w:r>
+        <w:t xml:space="preserve"> – </w:t>
+      </w:r>
+      <w:r>
+        <w:t>Harvard Graduate School of Education</w:t>
+      </w:r>
+      <w:r>
+        <w:t xml:space="preserve"> </w:t>
+      </w:r>
+      <w:r>
+        <w:t xml:space="preserve">– </w:t>
+      </w:r>
+      <w:r>
+        <w:t xml:space="preserve">Oct. 2014 </w:t>
+      </w:r>
+      <w:r>
+        <w:t xml:space="preserve">to </w:t>
+      </w:r>
+      <w:r>
+        <w:t>Nov. 2014</w:t>
+      </w:r>
+    </w:p>
+    <w:p/>
+    <w:p>
+      <w:pPr>
+        <w:pStyle w:val="ListParagraph"/>
+        <w:numPr>
+          <w:ilvl w:val="0"/>
+          <w:numId w:val="14"/>
+        </w:numPr>
+      </w:pPr>
+      <w:r>
+        <w:t xml:space="preserve">Created </w:t>
+      </w:r>
+      <w:r>
+        <w:t xml:space="preserve">and </w:t>
+      </w:r>
+      <w:r>
+        <w:t>maintained web forms for various courses using HTML5, CSS3, and JavaScript</w:t>
+      </w:r>
+    </w:p>
+    <w:p>
+      <w:pPr>
+        <w:pStyle w:val="ListParagraph"/>
+        <w:numPr>
+          <w:ilvl w:val="0"/>
+          <w:numId w:val="14"/>
+        </w:numPr>
+      </w:pPr>
+      <w:r>
+        <w:t>Trained coworkers in the use of Certain event management software</w:t>
+      </w:r>
+    </w:p>
+    <w:p>
+      <w:pPr>
+        <w:pStyle w:val="ListParagraph"/>
+        <w:numPr>
+          <w:ilvl w:val="0"/>
+          <w:numId w:val="14"/>
+        </w:numPr>
+      </w:pPr>
+      <w:r>
+        <w:t>Created and maintained documentation for Certain event management software so anyone could learn to use it</w:t>
+      </w:r>
+    </w:p>
+    <w:p>
+      <w:pPr>
+        <w:rPr>
+          <w:rStyle w:val="BoldExpandedConsola"/>
+        </w:rPr>
+      </w:pPr>
+    </w:p>
+    <w:p>
+      <w:r>
+        <w:rPr>
+          <w:rStyle w:val="BoldExpandedConsola"/>
+        </w:rPr>
+        <w:t>computer Repair technician</w:t>
+      </w:r>
+      <w:r>
+        <w:t xml:space="preserve"> – </w:t>
+      </w:r>
+      <w:r>
+        <w:t xml:space="preserve">Freelance </w:t>
+      </w:r>
+      <w:r>
+        <w:t xml:space="preserve">– </w:t>
+      </w:r>
+      <w:r>
+        <w:t xml:space="preserve">Oct. 2013 </w:t>
+      </w:r>
+      <w:r>
+        <w:t xml:space="preserve">to </w:t>
+      </w:r>
+      <w:r>
+        <w:t>Sep. 2014</w:t>
+      </w:r>
+    </w:p>
+    <w:p/>
+    <w:p>
+      <w:pPr>
+        <w:pStyle w:val="ListParagraph"/>
+        <w:numPr>
+          <w:ilvl w:val="0"/>
+          <w:numId w:val="17"/>
+        </w:numPr>
+      </w:pPr>
+      <w:r>
+        <w:t xml:space="preserve">Identified and troubleshot various software and hardware issues </w:t>
+      </w:r>
+      <w:r>
+        <w:t xml:space="preserve">in the clients’ PCs </w:t>
+      </w:r>
+    </w:p>
+    <w:p>
+      <w:pPr>
+        <w:rPr>
+          <w:rStyle w:val="BoldExpandedConsola"/>
+        </w:rPr>
+      </w:pPr>
+    </w:p>
+    <w:p>
+      <w:r>
+        <w:rPr>
+          <w:rStyle w:val="BoldExpandedConsola"/>
+        </w:rPr>
+        <w:t>associate software engineer</w:t>
+      </w:r>
+      <w:r>
+        <w:t xml:space="preserve"> </w:t>
+      </w:r>
+      <w:r>
+        <w:t>–</w:t>
+      </w:r>
+      <w:r>
+        <w:t xml:space="preserve"> </w:t>
+      </w:r>
+      <w:r>
+        <w:t>Accenture</w:t>
+      </w:r>
+      <w:r>
+        <w:t xml:space="preserve"> – </w:t>
+      </w:r>
+      <w:r>
+        <w:t xml:space="preserve">Oct. 2012 </w:t>
+      </w:r>
+      <w:r>
+        <w:t xml:space="preserve">to </w:t>
+      </w:r>
+      <w:r>
+        <w:t>Sept. 2013</w:t>
+      </w:r>
+    </w:p>
+    <w:p/>
+    <w:p>
+      <w:pPr>
+        <w:pStyle w:val="ListParagraph"/>
+        <w:numPr>
+          <w:ilvl w:val="0"/>
+          <w:numId w:val="15"/>
+        </w:numPr>
+        <w:jc w:val="left"/>
+      </w:pPr>
+      <w:r>
+        <w:t>Design</w:t>
+      </w:r>
+      <w:r>
+        <w:t>ed</w:t>
+      </w:r>
+      <w:r>
+        <w:t xml:space="preserve"> user interfaces for various projects based on client requirements u</w:t>
+      </w:r>
+      <w:r>
+        <w:t>sing HTML5, CSS3, and PEGA PRPC</w:t>
+      </w:r>
+    </w:p>
+    <w:p>
+      <w:pPr>
+        <w:pStyle w:val="ListParagraph"/>
+        <w:numPr>
+          <w:ilvl w:val="0"/>
+          <w:numId w:val="15"/>
+        </w:numPr>
+        <w:jc w:val="left"/>
+      </w:pPr>
+      <w:r>
+        <w:lastRenderedPageBreak/>
+        <w:t>Utilize</w:t>
+      </w:r>
+      <w:r>
+        <w:t>d</w:t>
+      </w:r>
+      <w:r>
+        <w:t xml:space="preserve"> various agile practices such as backlogs, user </w:t>
+      </w:r>
+      <w:r>
+        <w:t>stories, and iterative and incremental development</w:t>
+      </w:r>
+    </w:p>
+    <w:p>
+      <w:pPr>
+        <w:pStyle w:val="ListParagraph"/>
+        <w:numPr>
+          <w:ilvl w:val="0"/>
+          <w:numId w:val="15"/>
+        </w:numPr>
+        <w:jc w:val="left"/>
+      </w:pPr>
+      <w:r>
+        <w:t>Train</w:t>
+      </w:r>
+      <w:r>
+        <w:t>ed</w:t>
+      </w:r>
+      <w:r>
+        <w:t xml:space="preserve"> new cow</w:t>
+      </w:r>
+      <w:r>
+        <w:t>orkers in user interface design using HTML5, CSS3, and PEGA PRPC</w:t>
+      </w:r>
+    </w:p>
+    <w:p>
+      <w:pPr>
+        <w:pStyle w:val="ListParagraph"/>
+        <w:numPr>
+          <w:ilvl w:val="0"/>
+          <w:numId w:val="15"/>
+        </w:numPr>
+        <w:jc w:val="left"/>
+        <w:rPr>
+          <w:rStyle w:val="BoldExpandedConsola"/>
+          <w:rFonts w:ascii="Cambria Math" w:hAnsi="Cambria Math" w:cs="Times New Roman"/>
+          <w:b w:val="0"/>
+          <w:caps w:val="0"/>
+          <w:spacing w:val="0"/>
+        </w:rPr>
+      </w:pPr>
+      <w:r>
+        <w:t>Projects</w:t>
+      </w:r>
+    </w:p>
+    <w:p>
+      <w:pPr>
+        <w:pStyle w:val="ListParagraph"/>
+        <w:numPr>
+          <w:ilvl w:val="1"/>
+          <w:numId w:val="15"/>
+        </w:numPr>
+        <w:jc w:val="left"/>
+      </w:pPr>
+      <w:r>
+        <w:t>Health Insurance</w:t>
+      </w:r>
+      <w:r>
+        <w:t xml:space="preserve"> </w:t>
+      </w:r>
+      <w:r>
+        <w:t xml:space="preserve">(2012-2013) </w:t>
+      </w:r>
+      <w:r>
+        <w:t>–</w:t>
+      </w:r>
+      <w:r>
+        <w:t xml:space="preserve"> </w:t>
+      </w:r>
+      <w:r>
+        <w:t xml:space="preserve">A business process management application that streamlines health insurance registration and </w:t>
+      </w:r>
+      <w:r>
+        <w:t>maintenance.</w:t>
+      </w:r>
+    </w:p>
+    <w:p>
+      <w:pPr>
+        <w:pStyle w:val="ListParagraph"/>
+        <w:numPr>
+          <w:ilvl w:val="0"/>
+          <w:numId w:val="0"/>
+        </w:numPr>
+        <w:ind w:left="1440"/>
+        <w:jc w:val="left"/>
+      </w:pPr>
+      <w:r>
+        <w:t>Role: UI Developer</w:t>
+      </w:r>
+      <w:r>
+        <w:tab/>
+      </w:r>
+      <w:r>
+        <w:tab/>
+      </w:r>
+    </w:p>
+    <w:p>
+      <w:pPr>
+        <w:pStyle w:val="ListParagraph"/>
+        <w:numPr>
+          <w:ilvl w:val="0"/>
+          <w:numId w:val="0"/>
+        </w:numPr>
+        <w:ind w:left="1440"/>
+        <w:jc w:val="left"/>
+      </w:pPr>
+      <w:r>
+        <w:t xml:space="preserve">Team: 14 members (3 frontend, 4 middleware, 4 backend, 3 </w:t>
+      </w:r>
+      <w:r>
+        <w:t xml:space="preserve">project </w:t>
+      </w:r>
+      <w:r>
+        <w:t xml:space="preserve">management) </w:t>
+      </w:r>
+    </w:p>
+    <w:p>
+      <w:pPr>
+        <w:pStyle w:val="ListParagraph"/>
+        <w:numPr>
+          <w:ilvl w:val="2"/>
+          <w:numId w:val="15"/>
+        </w:numPr>
+        <w:jc w:val="left"/>
+      </w:pPr>
+      <w:r>
+        <w:t>Resolved an issue involving lack of UI consistency by creating templates for regular use and encouraging coworkers to do the same</w:t>
+      </w:r>
+    </w:p>
+    <w:p>
+      <w:pPr>
+        <w:pStyle w:val="ListParagraph"/>
+        <w:numPr>
+          <w:ilvl w:val="2"/>
+          <w:numId w:val="15"/>
+        </w:numPr>
+        <w:jc w:val="left"/>
+      </w:pPr>
+      <w:r>
+        <w:t>Learned HTML5 and CSS3 in order to provide UI customizations requested by client</w:t>
+      </w:r>
+    </w:p>
+    <w:p>
+      <w:pPr>
+        <w:pStyle w:val="ListParagraph"/>
+        <w:numPr>
+          <w:ilvl w:val="2"/>
+          <w:numId w:val="15"/>
+        </w:numPr>
+        <w:jc w:val="left"/>
+      </w:pPr>
+      <w:r>
+        <w:t>Successfully delivered the product to the clien</w:t>
       </w:r>
       <w:r>
         <w:t>t within the 6 month time frame</w:t>
       </w:r>
     </w:p>
-    <w:p>
-      <w:pPr>
-        <w:pStyle w:val="HighlightBullets"/>
-        <w:ind w:left="360"/>
-      </w:pPr>
-      <w:r>
-        <w:t>Successfully built a fully functional device within a 4 month time frame on a 3 member team</w:t>
-      </w:r>
-    </w:p>
-    <w:p>
-      <w:pPr>
-        <w:pStyle w:val="HighlightBullets"/>
-        <w:ind w:left="360"/>
+    <w:p/>
+    <w:p>
+      <w:r>
+        <w:rPr>
+          <w:rStyle w:val="BoldExpandedConsola"/>
+        </w:rPr>
+        <w:t>computer Repair technician</w:t>
+      </w:r>
+      <w:r>
+        <w:t xml:space="preserve"> – </w:t>
+      </w:r>
+      <w:r>
+        <w:t xml:space="preserve">Freelance </w:t>
+      </w:r>
+      <w:r>
+        <w:t xml:space="preserve">– </w:t>
+      </w:r>
+      <w:r>
+        <w:t xml:space="preserve">Feb. 2012 </w:t>
+      </w:r>
+      <w:r>
+        <w:t xml:space="preserve">to </w:t>
+      </w:r>
+      <w:r>
+        <w:t>Sep. 2012</w:t>
+      </w:r>
+    </w:p>
+    <w:p/>
+    <w:p>
+      <w:pPr>
+        <w:pStyle w:val="ListParagraph"/>
+        <w:numPr>
+          <w:ilvl w:val="0"/>
+          <w:numId w:val="17"/>
+        </w:numPr>
+      </w:pPr>
+      <w:r>
+        <w:t xml:space="preserve">Identified and troubleshot various software and hardware issues </w:t>
+      </w:r>
+      <w:r>
+        <w:t xml:space="preserve">in the clients’ PCs </w:t>
+      </w:r>
+    </w:p>
+    <w:p>
+      <w:pPr>
+        <w:pStyle w:val="ListParagraph"/>
+        <w:numPr>
+          <w:ilvl w:val="0"/>
+          <w:numId w:val="0"/>
+        </w:numPr>
+        <w:ind w:left="720"/>
+      </w:pPr>
+    </w:p>
+    <w:p>
+      <w:pPr>
+        <w:spacing w:before="0" w:after="0" w:line="276" w:lineRule="auto"/>
+        <w:contextualSpacing w:val="0"/>
+        <w:jc w:val="left"/>
+      </w:pPr>
+      <w:r>
+        <w:rPr>
+          <w:rStyle w:val="BoldExpandedConsola"/>
+        </w:rPr>
+        <w:t>IT service desk support</w:t>
+      </w:r>
+      <w:r>
+        <w:rPr>
+          <w:rStyle w:val="BoldExpandedConsola"/>
+        </w:rPr>
+        <w:t xml:space="preserve"> (Contract)</w:t>
+      </w:r>
+      <w:r>
+        <w:t xml:space="preserve"> </w:t>
+      </w:r>
+      <w:r>
+        <w:t>–</w:t>
+      </w:r>
+      <w:r>
+        <w:t xml:space="preserve"> </w:t>
+      </w:r>
+      <w:proofErr w:type="spellStart"/>
+      <w:r>
+        <w:t>Instron</w:t>
+      </w:r>
+      <w:proofErr w:type="spellEnd"/>
+      <w:r>
+        <w:t xml:space="preserve"> – </w:t>
+      </w:r>
+      <w:r>
+        <w:t>Nov. 2011</w:t>
+      </w:r>
+      <w:r>
+        <w:t xml:space="preserve"> to </w:t>
+      </w:r>
+      <w:r>
+        <w:t>Jan. 2012</w:t>
+      </w:r>
+    </w:p>
+    <w:p/>
+    <w:p>
+      <w:pPr>
+        <w:pStyle w:val="ListParagraph"/>
+        <w:numPr>
+          <w:ilvl w:val="0"/>
+          <w:numId w:val="17"/>
+        </w:numPr>
       </w:pPr>
       <w:r>
         <w:t>Identified and troubleshot various software and hardware issues in a timely manner reducing overall client downtime</w:t>
@@ -416,23 +924,187 @@
     </w:p>
     <w:p>
       <w:pPr>
-        <w:pStyle w:val="Contactinfo"/>
-        <w:rPr>
-          <w:lang w:val="en-US"/>
-        </w:rPr>
-      </w:pPr>
+        <w:pStyle w:val="ListParagraph"/>
+        <w:numPr>
+          <w:ilvl w:val="0"/>
+          <w:numId w:val="17"/>
+        </w:numPr>
+      </w:pPr>
+      <w:r>
+        <w:t>Created and managed user accounts through active directory</w:t>
+      </w:r>
+    </w:p>
+    <w:p>
+      <w:pPr>
+        <w:pStyle w:val="ListParagraph"/>
+        <w:numPr>
+          <w:ilvl w:val="0"/>
+          <w:numId w:val="17"/>
+        </w:numPr>
+      </w:pPr>
+      <w:r>
+        <w:t>Maintained records of system changes and performed backups and file recovery</w:t>
+      </w:r>
+    </w:p>
+    <w:p>
+      <w:pPr>
+        <w:pStyle w:val="ListParagraph"/>
+        <w:numPr>
+          <w:ilvl w:val="0"/>
+          <w:numId w:val="17"/>
+        </w:numPr>
+      </w:pPr>
+      <w:r>
+        <w:t>Deployed</w:t>
+      </w:r>
+      <w:r>
+        <w:t xml:space="preserve"> services and systems </w:t>
+      </w:r>
+      <w:r>
+        <w:t xml:space="preserve">using Symantec Ghost </w:t>
+      </w:r>
+      <w:r>
+        <w:t>to fulfill needs of organization</w:t>
+      </w:r>
+    </w:p>
+    <w:p/>
+    <w:p>
+      <w:r>
+        <w:rPr>
+          <w:rStyle w:val="BoldExpandedConsola"/>
+        </w:rPr>
+        <w:t>IIT Intern</w:t>
+      </w:r>
+      <w:r>
+        <w:t xml:space="preserve"> </w:t>
+      </w:r>
+      <w:r>
+        <w:t>–</w:t>
+      </w:r>
+      <w:r>
+        <w:t xml:space="preserve"> </w:t>
+      </w:r>
+      <w:r>
+        <w:t xml:space="preserve">Museum of Science </w:t>
+      </w:r>
+      <w:r>
+        <w:t xml:space="preserve">– </w:t>
+      </w:r>
+      <w:r>
+        <w:t>Sept. 2010</w:t>
+      </w:r>
+      <w:r>
+        <w:t xml:space="preserve"> to </w:t>
+      </w:r>
+      <w:r>
+        <w:t>Dec. 2010</w:t>
+      </w:r>
+    </w:p>
+    <w:p/>
+    <w:p>
+      <w:pPr>
+        <w:pStyle w:val="ListParagraph"/>
+        <w:numPr>
+          <w:ilvl w:val="0"/>
+          <w:numId w:val="18"/>
+        </w:numPr>
+      </w:pPr>
+      <w:r>
+        <w:t>Identified and troubleshot various software and hardware issues</w:t>
+      </w:r>
+    </w:p>
+    <w:p>
+      <w:pPr>
+        <w:pStyle w:val="ListParagraph"/>
+        <w:numPr>
+          <w:ilvl w:val="0"/>
+          <w:numId w:val="18"/>
+        </w:numPr>
+      </w:pPr>
+      <w:r>
+        <w:t>Created and managed user accounts through active directory</w:t>
+      </w:r>
+    </w:p>
+    <w:p/>
+    <w:p>
+      <w:r>
+        <w:rPr>
+          <w:rStyle w:val="BoldExpandedConsola"/>
+        </w:rPr>
+        <w:t>QA intern</w:t>
+      </w:r>
+      <w:r>
+        <w:t xml:space="preserve"> –</w:t>
+      </w:r>
+      <w:r>
+        <w:t xml:space="preserve"> </w:t>
+      </w:r>
+      <w:proofErr w:type="spellStart"/>
+      <w:r>
+        <w:t>Tatara</w:t>
+      </w:r>
+      <w:proofErr w:type="spellEnd"/>
+      <w:r>
+        <w:t xml:space="preserve"> Systems </w:t>
+      </w:r>
+      <w:r>
+        <w:t xml:space="preserve">– </w:t>
+      </w:r>
+      <w:r>
+        <w:t>Jan. 2010</w:t>
+      </w:r>
+      <w:r>
+        <w:t xml:space="preserve"> to </w:t>
+      </w:r>
+      <w:r>
+        <w:t>Apr. 2010</w:t>
+      </w:r>
+    </w:p>
+    <w:p/>
+    <w:p>
+      <w:pPr>
+        <w:pStyle w:val="ListParagraph"/>
+        <w:numPr>
+          <w:ilvl w:val="0"/>
+          <w:numId w:val="19"/>
+        </w:numPr>
+      </w:pPr>
+      <w:r>
+        <w:t xml:space="preserve">Developed various scripts using </w:t>
+      </w:r>
+      <w:proofErr w:type="spellStart"/>
+      <w:r>
+        <w:t>Tcl</w:t>
+      </w:r>
+      <w:proofErr w:type="spellEnd"/>
+      <w:r>
+        <w:t xml:space="preserve"> and Expect to increase efficiency of work place</w:t>
+      </w:r>
+    </w:p>
+    <w:p>
+      <w:pPr>
+        <w:pStyle w:val="ListParagraph"/>
+        <w:numPr>
+          <w:ilvl w:val="0"/>
+          <w:numId w:val="19"/>
+        </w:numPr>
+      </w:pPr>
+      <w:r>
+        <w:t>Organized and maintained various documentation</w:t>
+      </w:r>
+    </w:p>
+    <w:p>
       <w:r>
         <w:rPr>
           <w:noProof/>
-          <w:lang w:val="en-US" w:eastAsia="en-US"/>
         </w:rPr>
         <mc:AlternateContent>
           <mc:Choice Requires="wps">
             <w:drawing>
-              <wp:inline distT="0" distB="0" distL="0" distR="0" wp14:anchorId="3BB5644A" wp14:editId="38D551E9">
+              <wp:inline distT="0" distB="0" distL="0" distR="0" wp14:anchorId="687E8B4B" wp14:editId="59B2ADD6">
                 <wp:extent cx="6400800" cy="0"/>
-                <wp:effectExtent l="19050" t="25400" r="19050" b="22225"/>
-                <wp:docPr id="5" name="Straight Connector 5"/>
+                <wp:effectExtent l="0" t="19050" r="19050" b="19050"/>
+                <wp:docPr id="8" name="Straight Connector 5"/>
                 <wp:cNvGraphicFramePr>
                   <a:graphicFrameLocks xmlns:a="http://schemas.openxmlformats.org/drawingml/2006/main"/>
                 </wp:cNvGraphicFramePr>
@@ -479,7 +1151,7 @@
           </mc:Choice>
           <mc:Fallback>
             <w:pict>
-              <v:line w14:anchorId="00A0C780" id="Straight Connector 5" o:spid="_x0000_s1026" style="visibility:visible;mso-wrap-style:square;mso-left-percent:-10001;mso-top-percent:-10001;mso-position-horizontal:absolute;mso-position-horizontal-relative:char;mso-position-vertical:absolute;mso-position-vertical-relative:line;mso-left-percent:-10001;mso-top-percent:-10001" from="0,0" to="7in,0" o:gfxdata="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" strokecolor="#4579b8 [3044]" strokeweight="3pt">
+              <v:line w14:anchorId="5F93C395" id="Straight Connector 5" o:spid="_x0000_s1026" style="visibility:visible;mso-wrap-style:square;mso-left-percent:-10001;mso-top-percent:-10001;mso-position-horizontal:absolute;mso-position-horizontal-relative:char;mso-position-vertical:absolute;mso-position-vertical-relative:line;mso-left-percent:-10001;mso-top-percent:-10001" from="0,0" to="7in,0" o:gfxdata="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" strokecolor="#4579b8 [3044]" strokeweight="3pt">
                 <w10:anchorlock/>
               </v:line>
             </w:pict>
@@ -492,28 +1164,586 @@
         <w:pStyle w:val="Heading1"/>
       </w:pPr>
       <w:r>
-        <w:t xml:space="preserve">PERSONAL </w:t>
-      </w:r>
-      <w:r>
-        <w:t>PROJECTS</w:t>
-      </w:r>
-    </w:p>
-    <w:p>
-      <w:pPr>
+        <w:t>EDUCATION</w:t>
+      </w:r>
+    </w:p>
+    <w:p>
+      <w:r>
+        <w:rPr>
+          <w:rStyle w:val="BoldExpandedConsola"/>
+        </w:rPr>
+        <w:t xml:space="preserve">Bachelor of </w:t>
+      </w:r>
+      <w:r>
+        <w:rPr>
+          <w:rStyle w:val="BoldExpandedConsola"/>
+        </w:rPr>
+        <w:t>Science in computer engineering technology</w:t>
+      </w:r>
+      <w:r>
+        <w:t xml:space="preserve"> from </w:t>
+      </w:r>
+      <w:r>
+        <w:t>Wentworth Institute of Technology (2007-2011), Boston, MA</w:t>
+      </w:r>
+    </w:p>
+    <w:p>
+      <w:pPr>
+        <w:pStyle w:val="ListParagraph"/>
+        <w:numPr>
+          <w:ilvl w:val="0"/>
+          <w:numId w:val="10"/>
+        </w:numPr>
+      </w:pPr>
+      <w:r>
+        <w:t>GPA: 3.32</w:t>
+      </w:r>
+    </w:p>
+    <w:p>
+      <w:pPr>
+        <w:pStyle w:val="ListParagraph"/>
+        <w:numPr>
+          <w:ilvl w:val="0"/>
+          <w:numId w:val="10"/>
+        </w:numPr>
+      </w:pPr>
+      <w:r>
+        <w:t>WIT Merit Award Scholarship, Dean’s List Fall 2009</w:t>
+      </w:r>
+    </w:p>
+    <w:p>
+      <w:pPr>
+        <w:pStyle w:val="ListParagraph"/>
+        <w:numPr>
+          <w:ilvl w:val="0"/>
+          <w:numId w:val="10"/>
+        </w:numPr>
+      </w:pPr>
+      <w:r>
+        <w:t xml:space="preserve">Undergraduate Coursework: Technical Communications, Object-Oriented Programming with C++, Microcontrollers &amp; Embedded Communications, Computer Systems Architecture, </w:t>
+      </w:r>
+      <w:r>
+        <w:lastRenderedPageBreak/>
+        <w:t>Computer Communications &amp; Networks, Computer Science I usin</w:t>
+      </w:r>
+      <w:r>
+        <w:t>g C, Intro to Operating Systems</w:t>
+      </w:r>
+    </w:p>
+    <w:p>
+      <w:pPr>
+        <w:rPr>
+          <w:rStyle w:val="BoldExpandedConsola"/>
+        </w:rPr>
+      </w:pPr>
+      <w:r>
+        <w:rPr>
+          <w:rStyle w:val="BoldExpandedConsola"/>
+        </w:rPr>
+        <w:t>Project</w:t>
+      </w:r>
+      <w:r>
+        <w:rPr>
+          <w:rStyle w:val="BoldExpandedConsola"/>
+        </w:rPr>
+        <w:t>s</w:t>
+      </w:r>
+    </w:p>
+    <w:p>
+      <w:r>
         <w:rPr>
           <w:b/>
         </w:rPr>
-      </w:pPr>
+        <w:t xml:space="preserve">Automatic </w:t>
+      </w:r>
       <w:r>
         <w:rPr>
           <w:b/>
         </w:rPr>
+        <w:t xml:space="preserve">Window </w:t>
+      </w:r>
+      <w:r>
+        <w:rPr>
+          <w:b/>
+        </w:rPr>
+        <w:t>Blind</w:t>
+      </w:r>
+      <w:r>
+        <w:rPr>
+          <w:b/>
+        </w:rPr>
+        <w:t>s</w:t>
+      </w:r>
+      <w:r>
+        <w:t xml:space="preserve"> </w:t>
+      </w:r>
+      <w:r>
+        <w:t xml:space="preserve">(2011) - A device that opened and closed </w:t>
+      </w:r>
+      <w:r>
+        <w:t xml:space="preserve">window </w:t>
+      </w:r>
+      <w:r>
+        <w:t xml:space="preserve">blinds based on the temperature of the room and the amount of light outside. It used a single-board microcontroller in conjunction with a temperature sensor, a light sensor, and a rotary motor. </w:t>
+      </w:r>
+      <w:r>
+        <w:t>Source code was written in C++.</w:t>
+      </w:r>
+    </w:p>
+    <w:p>
+      <w:pPr>
+        <w:pStyle w:val="ListParagraph"/>
+        <w:numPr>
+          <w:ilvl w:val="0"/>
+          <w:numId w:val="12"/>
+        </w:numPr>
+      </w:pPr>
+      <w:r>
+        <w:t>Resolved a motor overheating issue by adding sufficient delays to source code</w:t>
+      </w:r>
+    </w:p>
+    <w:p>
+      <w:pPr>
+        <w:pStyle w:val="ListParagraph"/>
+        <w:numPr>
+          <w:ilvl w:val="0"/>
+          <w:numId w:val="12"/>
+        </w:numPr>
+      </w:pPr>
+      <w:r>
+        <w:t xml:space="preserve">Successfully built a fully functional device within a </w:t>
+      </w:r>
+      <w:proofErr w:type="gramStart"/>
+      <w:r>
+        <w:t>4 month</w:t>
+      </w:r>
+      <w:proofErr w:type="gramEnd"/>
+      <w:r>
+        <w:t xml:space="preserve"> time frame on a 3 member team</w:t>
+      </w:r>
+    </w:p>
+    <w:p>
+      <w:pPr>
+        <w:pStyle w:val="Contactinfo"/>
+        <w:jc w:val="both"/>
+        <w:rPr>
+          <w:lang w:val="en-US"/>
+        </w:rPr>
+      </w:pPr>
+      <w:r>
+        <w:rPr>
+          <w:noProof/>
+          <w:lang w:val="en-US" w:eastAsia="en-US"/>
+        </w:rPr>
+        <mc:AlternateContent>
+          <mc:Choice Requires="wps">
+            <w:drawing>
+              <wp:inline distT="0" distB="0" distL="0" distR="0" wp14:anchorId="125BC8B8" wp14:editId="662FF2E3">
+                <wp:extent cx="6400800" cy="0"/>
+                <wp:effectExtent l="19050" t="25400" r="19050" b="22225"/>
+                <wp:docPr id="6" name="Straight Connector 5"/>
+                <wp:cNvGraphicFramePr>
+                  <a:graphicFrameLocks xmlns:a="http://schemas.openxmlformats.org/drawingml/2006/main"/>
+                </wp:cNvGraphicFramePr>
+                <a:graphic xmlns:a="http://schemas.openxmlformats.org/drawingml/2006/main">
+                  <a:graphicData uri="http://schemas.microsoft.com/office/word/2010/wordprocessingShape">
+                    <wps:wsp>
+                      <wps:cNvCnPr>
+                        <a:cxnSpLocks noChangeShapeType="1"/>
+                      </wps:cNvCnPr>
+                      <wps:spPr bwMode="auto">
+                        <a:xfrm>
+                          <a:off x="0" y="0"/>
+                          <a:ext cx="6400800" cy="0"/>
+                        </a:xfrm>
+                        <a:prstGeom prst="line">
+                          <a:avLst/>
+                        </a:prstGeom>
+                        <a:noFill/>
+                        <a:ln w="38100">
+                          <a:solidFill>
+                            <a:schemeClr val="accent1">
+                              <a:lumMod val="95000"/>
+                              <a:lumOff val="0"/>
+                            </a:schemeClr>
+                          </a:solidFill>
+                          <a:round/>
+                          <a:headEnd/>
+                          <a:tailEnd/>
+                        </a:ln>
+                        <a:extLst>
+                          <a:ext uri="{909E8E84-426E-40DD-AFC4-6F175D3DCCD1}">
+                            <a14:hiddenFill xmlns:a14="http://schemas.microsoft.com/office/drawing/2010/main">
+                              <a:noFill/>
+                            </a14:hiddenFill>
+                          </a:ext>
+                        </a:extLst>
+                      </wps:spPr>
+                      <wps:bodyPr/>
+                    </wps:wsp>
+                  </a:graphicData>
+                </a:graphic>
+              </wp:inline>
+            </w:drawing>
+          </mc:Choice>
+          <mc:Fallback>
+            <w:pict>
+              <v:line w14:anchorId="1B61F3AF" id="Straight Connector 5" o:spid="_x0000_s1026" style="visibility:visible;mso-wrap-style:square;mso-left-percent:-10001;mso-top-percent:-10001;mso-position-horizontal:absolute;mso-position-horizontal-relative:char;mso-position-vertical:absolute;mso-position-vertical-relative:line;mso-left-percent:-10001;mso-top-percent:-10001" from="0,0" to="7in,0" o:gfxdata="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" strokecolor="#4579b8 [3044]" strokeweight="3pt">
+                <w10:anchorlock/>
+              </v:line>
+            </w:pict>
+          </mc:Fallback>
+        </mc:AlternateContent>
+      </w:r>
+    </w:p>
+    <w:p>
+      <w:pPr>
+        <w:pStyle w:val="Heading1"/>
+      </w:pPr>
+      <w:r>
+        <w:t>PROFESSIONAL TRAINING</w:t>
+      </w:r>
+    </w:p>
+    <w:p>
+      <w:r>
+        <w:rPr>
+          <w:rStyle w:val="BoldExpandedConsola"/>
+        </w:rPr>
+        <w:t>Books</w:t>
+      </w:r>
+      <w:r>
+        <w:t xml:space="preserve"> </w:t>
+      </w:r>
+    </w:p>
+    <w:p>
+      <w:r>
+        <w:t>HTML and CSS - Design and Build Website, C++ Primer (5th Edition), Data Structures &amp; Algorithms in C++ (2nd Edition), Think Like a Programmer: An Introduction to Creative Problem Solving, Clean Code - A Handbook of Agile Software Craftsmanship, Pro C# 5.0 and the .NET 4.5 Framework (6th Edition)</w:t>
+      </w:r>
+    </w:p>
+    <w:p>
+      <w:r>
+        <w:t>Pro ASP.NET MVC 5</w:t>
+      </w:r>
+    </w:p>
+    <w:p/>
+    <w:p>
+      <w:pPr>
+        <w:rPr>
+          <w:rStyle w:val="BoldExpandedConsola"/>
+        </w:rPr>
+      </w:pPr>
+      <w:r>
+        <w:rPr>
+          <w:rStyle w:val="BoldExpandedConsola"/>
+        </w:rPr>
+        <w:t>PluralSight</w:t>
+      </w:r>
+    </w:p>
+    <w:p>
+      <w:r>
+        <w:t xml:space="preserve">C# Fundamentals with C# 5.0, Relational Database Design, HTML5 Fundamentals, HTML5 Advanced Topics, CSS3 In-Depth, JavaScript Fundamentals, </w:t>
+      </w:r>
+      <w:r>
+        <w:t>Building Applications with ASP.NET MVC 4</w:t>
+      </w:r>
+      <w:r>
+        <w:t xml:space="preserve">, </w:t>
+      </w:r>
+      <w:r>
+        <w:t>ASP.NET MVC 4 Fundamentals</w:t>
+      </w:r>
+      <w:r>
+        <w:t xml:space="preserve">, ASP.NET MVC 5 Fundamentals, Clean Code: Writing Code for Humans, Introduction to SQL, C# Generics, LINQ Fundamentals, HTTP Fundamentals, </w:t>
+      </w:r>
+      <w:r>
+        <w:t>Introduction to ASP.NET 4 Web</w:t>
+      </w:r>
+      <w:r>
+        <w:t xml:space="preserve"> </w:t>
+      </w:r>
+      <w:r>
+        <w:t>Forms</w:t>
+      </w:r>
+      <w:r>
+        <w:t>, IIS for Developers</w:t>
+      </w:r>
+    </w:p>
+    <w:p/>
+    <w:p>
+      <w:pPr>
+        <w:rPr>
+          <w:rStyle w:val="BoldExpandedConsola"/>
+          <w:rFonts w:ascii="Cambria Math" w:hAnsi="Cambria Math" w:cs="Times New Roman"/>
+          <w:b w:val="0"/>
+          <w:caps w:val="0"/>
+          <w:spacing w:val="0"/>
+        </w:rPr>
+      </w:pPr>
+      <w:r>
+        <w:rPr>
+          <w:rStyle w:val="BoldExpandedConsola"/>
+        </w:rPr>
+        <w:t>LYNDA</w:t>
+      </w:r>
+    </w:p>
+    <w:p>
+      <w:pPr>
+        <w:rPr>
+          <w:rStyle w:val="BoldExpandedConsola"/>
+          <w:rFonts w:ascii="Cambria Math" w:hAnsi="Cambria Math" w:cs="Times New Roman"/>
+          <w:b w:val="0"/>
+          <w:caps w:val="0"/>
+          <w:spacing w:val="0"/>
+        </w:rPr>
+      </w:pPr>
+      <w:r>
+        <w:rPr>
+          <w:rStyle w:val="BoldExpandedConsola"/>
+          <w:rFonts w:ascii="Cambria Math" w:hAnsi="Cambria Math" w:cs="Times New Roman"/>
+          <w:b w:val="0"/>
+          <w:caps w:val="0"/>
+          <w:spacing w:val="0"/>
+        </w:rPr>
+        <w:t>HTML Essential Training</w:t>
+      </w:r>
+      <w:r>
+        <w:rPr>
+          <w:rStyle w:val="BoldExpandedConsola"/>
+          <w:rFonts w:ascii="Cambria Math" w:hAnsi="Cambria Math" w:cs="Times New Roman"/>
+          <w:b w:val="0"/>
+          <w:caps w:val="0"/>
+          <w:spacing w:val="0"/>
+        </w:rPr>
+        <w:t xml:space="preserve">, </w:t>
+      </w:r>
+      <w:r>
+        <w:rPr>
+          <w:rStyle w:val="BoldExpandedConsola"/>
+          <w:rFonts w:ascii="Cambria Math" w:hAnsi="Cambria Math" w:cs="Times New Roman"/>
+          <w:b w:val="0"/>
+          <w:caps w:val="0"/>
+          <w:spacing w:val="0"/>
+        </w:rPr>
+        <w:t>CSS Fundamentals</w:t>
+      </w:r>
+      <w:r>
+        <w:rPr>
+          <w:rStyle w:val="BoldExpandedConsola"/>
+          <w:rFonts w:ascii="Cambria Math" w:hAnsi="Cambria Math" w:cs="Times New Roman"/>
+          <w:b w:val="0"/>
+          <w:caps w:val="0"/>
+          <w:spacing w:val="0"/>
+        </w:rPr>
+        <w:t xml:space="preserve">, </w:t>
+      </w:r>
+      <w:r>
+        <w:rPr>
+          <w:rStyle w:val="BoldExpandedConsola"/>
+          <w:rFonts w:ascii="Cambria Math" w:hAnsi="Cambria Math" w:cs="Times New Roman"/>
+          <w:b w:val="0"/>
+          <w:caps w:val="0"/>
+          <w:spacing w:val="0"/>
+        </w:rPr>
+        <w:t>JavaScript Essential Training</w:t>
+      </w:r>
+      <w:r>
+        <w:rPr>
+          <w:rStyle w:val="BoldExpandedConsola"/>
+          <w:rFonts w:ascii="Cambria Math" w:hAnsi="Cambria Math" w:cs="Times New Roman"/>
+          <w:b w:val="0"/>
+          <w:caps w:val="0"/>
+          <w:spacing w:val="0"/>
+        </w:rPr>
+        <w:t xml:space="preserve">, </w:t>
+      </w:r>
+      <w:r>
+        <w:rPr>
+          <w:rStyle w:val="BoldExpandedConsola"/>
+          <w:rFonts w:ascii="Cambria Math" w:hAnsi="Cambria Math" w:cs="Times New Roman"/>
+          <w:b w:val="0"/>
+          <w:caps w:val="0"/>
+          <w:spacing w:val="0"/>
+        </w:rPr>
+        <w:t>jQuery Essential Training</w:t>
+      </w:r>
+      <w:r>
+        <w:rPr>
+          <w:rStyle w:val="BoldExpandedConsola"/>
+          <w:rFonts w:ascii="Cambria Math" w:hAnsi="Cambria Math" w:cs="Times New Roman"/>
+          <w:b w:val="0"/>
+          <w:caps w:val="0"/>
+          <w:spacing w:val="0"/>
+        </w:rPr>
+        <w:t xml:space="preserve">, </w:t>
+      </w:r>
+      <w:r>
+        <w:rPr>
+          <w:rStyle w:val="BoldExpandedConsola"/>
+          <w:rFonts w:ascii="Cambria Math" w:hAnsi="Cambria Math" w:cs="Times New Roman"/>
+          <w:b w:val="0"/>
+          <w:caps w:val="0"/>
+          <w:spacing w:val="0"/>
+        </w:rPr>
+        <w:t>C# Essential Training</w:t>
+      </w:r>
+      <w:r>
+        <w:rPr>
+          <w:rStyle w:val="BoldExpandedConsola"/>
+          <w:rFonts w:ascii="Cambria Math" w:hAnsi="Cambria Math" w:cs="Times New Roman"/>
+          <w:b w:val="0"/>
+          <w:caps w:val="0"/>
+          <w:spacing w:val="0"/>
+        </w:rPr>
+        <w:t xml:space="preserve">, </w:t>
+      </w:r>
+      <w:r>
+        <w:rPr>
+          <w:rStyle w:val="BoldExpandedConsola"/>
+          <w:rFonts w:ascii="Cambria Math" w:hAnsi="Cambria Math" w:cs="Times New Roman"/>
+          <w:b w:val="0"/>
+          <w:caps w:val="0"/>
+          <w:spacing w:val="0"/>
+        </w:rPr>
+        <w:t>Up and Running with ASP.NET</w:t>
+      </w:r>
+      <w:r>
+        <w:rPr>
+          <w:rStyle w:val="BoldExpandedConsola"/>
+          <w:rFonts w:ascii="Cambria Math" w:hAnsi="Cambria Math" w:cs="Times New Roman"/>
+          <w:b w:val="0"/>
+          <w:caps w:val="0"/>
+          <w:spacing w:val="0"/>
+        </w:rPr>
+        <w:t xml:space="preserve">, </w:t>
+      </w:r>
+      <w:r>
+        <w:rPr>
+          <w:rStyle w:val="BoldExpandedConsola"/>
+          <w:rFonts w:ascii="Cambria Math" w:hAnsi="Cambria Math" w:cs="Times New Roman"/>
+          <w:b w:val="0"/>
+          <w:caps w:val="0"/>
+          <w:spacing w:val="0"/>
+        </w:rPr>
+        <w:t>AS</w:t>
+      </w:r>
+      <w:r>
+        <w:rPr>
+          <w:rStyle w:val="BoldExpandedConsola"/>
+          <w:rFonts w:ascii="Cambria Math" w:hAnsi="Cambria Math" w:cs="Times New Roman"/>
+          <w:b w:val="0"/>
+          <w:caps w:val="0"/>
+          <w:spacing w:val="0"/>
+        </w:rPr>
+        <w:t xml:space="preserve">P.NET MVC 5 Essential Training, </w:t>
+      </w:r>
+      <w:r>
+        <w:rPr>
+          <w:rStyle w:val="BoldExpandedConsola"/>
+          <w:rFonts w:ascii="Cambria Math" w:hAnsi="Cambria Math" w:cs="Times New Roman"/>
+          <w:b w:val="0"/>
+          <w:caps w:val="0"/>
+          <w:spacing w:val="0"/>
+        </w:rPr>
+        <w:t>SQL Essential Training</w:t>
+      </w:r>
+    </w:p>
+    <w:p>
+      <w:pPr>
+        <w:pStyle w:val="Contactinfo"/>
+        <w:jc w:val="both"/>
+        <w:rPr>
+          <w:lang w:val="en-US"/>
+        </w:rPr>
+      </w:pPr>
+      <w:r>
+        <w:rPr>
+          <w:noProof/>
+          <w:lang w:val="en-US" w:eastAsia="en-US"/>
+        </w:rPr>
+        <mc:AlternateContent>
+          <mc:Choice Requires="wps">
+            <w:drawing>
+              <wp:inline distT="0" distB="0" distL="0" distR="0" wp14:anchorId="719949E5" wp14:editId="20B4D10A">
+                <wp:extent cx="6400800" cy="0"/>
+                <wp:effectExtent l="19050" t="25400" r="19050" b="22225"/>
+                <wp:docPr id="1" name="Straight Connector 5"/>
+                <wp:cNvGraphicFramePr>
+                  <a:graphicFrameLocks xmlns:a="http://schemas.openxmlformats.org/drawingml/2006/main"/>
+                </wp:cNvGraphicFramePr>
+                <a:graphic xmlns:a="http://schemas.openxmlformats.org/drawingml/2006/main">
+                  <a:graphicData uri="http://schemas.microsoft.com/office/word/2010/wordprocessingShape">
+                    <wps:wsp>
+                      <wps:cNvCnPr>
+                        <a:cxnSpLocks noChangeShapeType="1"/>
+                      </wps:cNvCnPr>
+                      <wps:spPr bwMode="auto">
+                        <a:xfrm>
+                          <a:off x="0" y="0"/>
+                          <a:ext cx="6400800" cy="0"/>
+                        </a:xfrm>
+                        <a:prstGeom prst="line">
+                          <a:avLst/>
+                        </a:prstGeom>
+                        <a:noFill/>
+                        <a:ln w="38100">
+                          <a:solidFill>
+                            <a:schemeClr val="accent1">
+                              <a:lumMod val="95000"/>
+                              <a:lumOff val="0"/>
+                            </a:schemeClr>
+                          </a:solidFill>
+                          <a:round/>
+                          <a:headEnd/>
+                          <a:tailEnd/>
+                        </a:ln>
+                        <a:extLst>
+                          <a:ext uri="{909E8E84-426E-40DD-AFC4-6F175D3DCCD1}">
+                            <a14:hiddenFill xmlns:a14="http://schemas.microsoft.com/office/drawing/2010/main">
+                              <a:noFill/>
+                            </a14:hiddenFill>
+                          </a:ext>
+                        </a:extLst>
+                      </wps:spPr>
+                      <wps:bodyPr/>
+                    </wps:wsp>
+                  </a:graphicData>
+                </a:graphic>
+              </wp:inline>
+            </w:drawing>
+          </mc:Choice>
+          <mc:Fallback>
+            <w:pict>
+              <v:line w14:anchorId="12DACEC2" id="Straight Connector 5" o:spid="_x0000_s1026" style="visibility:visible;mso-wrap-style:square;mso-left-percent:-10001;mso-top-percent:-10001;mso-position-horizontal:absolute;mso-position-horizontal-relative:char;mso-position-vertical:absolute;mso-position-vertical-relative:line;mso-left-percent:-10001;mso-top-percent:-10001" from="0,0" to="7in,0" o:gfxdata="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" strokecolor="#4579b8 [3044]" strokeweight="3pt">
+                <w10:anchorlock/>
+              </v:line>
+            </w:pict>
+          </mc:Fallback>
+        </mc:AlternateContent>
+      </w:r>
+    </w:p>
+    <w:p>
+      <w:pPr>
+        <w:pStyle w:val="Heading1"/>
+      </w:pPr>
+      <w:r>
+        <w:t>PERSONAL PROJECTS</w:t>
+      </w:r>
+    </w:p>
+    <w:p>
+      <w:pPr>
+        <w:rPr>
+          <w:b/>
+        </w:rPr>
+      </w:pPr>
+      <w:r>
+        <w:rPr>
+          <w:b/>
+        </w:rPr>
         <w:t>GitHub</w:t>
       </w:r>
     </w:p>
     <w:p>
       <w:hyperlink r:id="rId7" w:history="1">
-        <w:proofErr w:type="gramStart"/>
         <w:r>
           <w:rPr>
             <w:rStyle w:val="Hyperlink"/>
@@ -528,7 +1758,6 @@
           <w:t>rmonfort</w:t>
         </w:r>
         <w:proofErr w:type="spellEnd"/>
-        <w:proofErr w:type="gramEnd"/>
       </w:hyperlink>
     </w:p>
     <w:p/>
@@ -643,7 +1872,7 @@
         <mc:AlternateContent>
           <mc:Choice Requires="wps">
             <w:drawing>
-              <wp:inline distT="0" distB="0" distL="0" distR="0" wp14:anchorId="5DD855C0" wp14:editId="4F5E9545">
+              <wp:inline distT="0" distB="0" distL="0" distR="0" wp14:anchorId="5065231A" wp14:editId="53007AEE">
                 <wp:extent cx="6400800" cy="0"/>
                 <wp:effectExtent l="19050" t="25400" r="19050" b="22225"/>
                 <wp:docPr id="7" name="Straight Connector 7"/>
@@ -693,7 +1922,7 @@
           </mc:Choice>
           <mc:Fallback>
             <w:pict>
-              <v:line w14:anchorId="7B9557C5" id="Straight Connector 7" o:spid="_x0000_s1026" style="visibility:visible;mso-wrap-style:square;mso-left-percent:-10001;mso-top-percent:-10001;mso-position-horizontal:absolute;mso-position-horizontal-relative:char;mso-position-vertical:absolute;mso-position-vertical-relative:line;mso-left-percent:-10001;mso-top-percent:-10001" from="0,0" to="7in,0" o:gfxdata="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" strokecolor="#4579b8 [3044]" strokeweight="3pt">
+              <v:line w14:anchorId="7F375511" id="Straight Connector 7" o:spid="_x0000_s1026" style="visibility:visible;mso-wrap-style:square;mso-left-percent:-10001;mso-top-percent:-10001;mso-position-horizontal:absolute;mso-position-horizontal-relative:char;mso-position-vertical:absolute;mso-position-vertical-relative:line;mso-left-percent:-10001;mso-top-percent:-10001" from="0,0" to="7in,0" o:gfxdata="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" strokecolor="#4579b8 [3044]" strokeweight="3pt">
                 <w10:anchorlock/>
               </v:line>
             </w:pict>
@@ -703,504 +1932,20 @@
     </w:p>
     <w:p>
       <w:pPr>
-        <w:pStyle w:val="Heading1"/>
-      </w:pPr>
-      <w:r>
-        <w:t>EDUCATION</w:t>
-      </w:r>
-    </w:p>
-    <w:p>
-      <w:r>
-        <w:rPr>
-          <w:rStyle w:val="BoldExpandedConsola"/>
-        </w:rPr>
-        <w:t xml:space="preserve">Bachelor of </w:t>
-      </w:r>
-      <w:r>
-        <w:rPr>
-          <w:rStyle w:val="BoldExpandedConsola"/>
-        </w:rPr>
-        <w:t>Science in computer engineering technology</w:t>
-      </w:r>
-      <w:r>
-        <w:t xml:space="preserve"> from </w:t>
-      </w:r>
-      <w:r>
-        <w:t>Wentworth Institute of Technology (2007-2011), Boston, MA</w:t>
-      </w:r>
-    </w:p>
-    <w:p>
-      <w:pPr>
-        <w:pStyle w:val="ListParagraph"/>
-        <w:numPr>
-          <w:ilvl w:val="0"/>
-          <w:numId w:val="10"/>
-        </w:numPr>
-      </w:pPr>
-      <w:r>
-        <w:t>GPA: 3.32</w:t>
-      </w:r>
-    </w:p>
-    <w:p>
-      <w:pPr>
-        <w:pStyle w:val="ListParagraph"/>
-        <w:numPr>
-          <w:ilvl w:val="0"/>
-          <w:numId w:val="10"/>
-        </w:numPr>
-      </w:pPr>
-      <w:r>
-        <w:t>WIT Merit Award Scholarship, Dean’s List Fall 2009</w:t>
-      </w:r>
-    </w:p>
-    <w:p>
-      <w:pPr>
-        <w:pStyle w:val="ListParagraph"/>
-        <w:numPr>
-          <w:ilvl w:val="0"/>
-          <w:numId w:val="10"/>
-        </w:numPr>
-      </w:pPr>
-      <w:r>
-        <w:t xml:space="preserve">Undergraduate Coursework: Technical Communications, Object-Oriented Programming with C++, Microcontrollers &amp; Embedded Communications, Computer Systems Architecture, </w:t>
-      </w:r>
-      <w:r>
-        <w:lastRenderedPageBreak/>
-        <w:t>Computer Communications &amp; Networks, Computer Science I usin</w:t>
-      </w:r>
-      <w:r>
-        <w:t>g C, Intro to Operating Systems</w:t>
-      </w:r>
-    </w:p>
-    <w:p>
-      <w:pPr>
-        <w:rPr>
-          <w:rStyle w:val="BoldExpandedConsola"/>
-        </w:rPr>
-      </w:pPr>
-      <w:r>
-        <w:rPr>
-          <w:rStyle w:val="BoldExpandedConsola"/>
-        </w:rPr>
-        <w:t>Project</w:t>
-      </w:r>
-      <w:r>
-        <w:rPr>
-          <w:rStyle w:val="BoldExpandedConsola"/>
-        </w:rPr>
-        <w:t>s</w:t>
-      </w:r>
-    </w:p>
-    <w:p>
-      <w:r>
-        <w:rPr>
-          <w:b/>
-        </w:rPr>
-        <w:t xml:space="preserve">Automatic </w:t>
-      </w:r>
-      <w:r>
-        <w:rPr>
-          <w:b/>
-        </w:rPr>
-        <w:t xml:space="preserve">Window </w:t>
-      </w:r>
-      <w:r>
-        <w:rPr>
-          <w:b/>
-        </w:rPr>
-        <w:t>Blind</w:t>
-      </w:r>
-      <w:r>
-        <w:rPr>
-          <w:b/>
-        </w:rPr>
-        <w:t>s</w:t>
-      </w:r>
-      <w:r>
-        <w:t xml:space="preserve"> </w:t>
-      </w:r>
-      <w:r>
-        <w:t xml:space="preserve">(2011) - A device that opened and closed </w:t>
-      </w:r>
-      <w:r>
-        <w:t xml:space="preserve">window </w:t>
-      </w:r>
-      <w:r>
-        <w:t xml:space="preserve">blinds based on the temperature of the room and the amount of light outside. It used a single-board microcontroller in conjunction with a temperature sensor, a light sensor, and a rotary motor. </w:t>
-      </w:r>
-      <w:r>
-        <w:t>Source code was written in C++.</w:t>
-      </w:r>
-    </w:p>
-    <w:p>
-      <w:pPr>
-        <w:pStyle w:val="ListParagraph"/>
-        <w:numPr>
-          <w:ilvl w:val="0"/>
-          <w:numId w:val="12"/>
-        </w:numPr>
-      </w:pPr>
-      <w:r>
-        <w:t>Resolved a motor overheating issue by adding s</w:t>
-      </w:r>
-      <w:r>
-        <w:t>ufficient delays to source code</w:t>
-      </w:r>
-    </w:p>
-    <w:p>
-      <w:pPr>
-        <w:pStyle w:val="ListParagraph"/>
-        <w:numPr>
-          <w:ilvl w:val="0"/>
-          <w:numId w:val="12"/>
-        </w:numPr>
-      </w:pPr>
-      <w:r>
-        <w:t>Successfully built a fully functional device within a 4 month time frame on a 3 member</w:t>
-      </w:r>
-      <w:r>
-        <w:t xml:space="preserve"> team</w:t>
-      </w:r>
-    </w:p>
-    <w:p>
-      <w:pPr>
         <w:pStyle w:val="Contactinfo"/>
         <w:jc w:val="both"/>
         <w:rPr>
           <w:lang w:val="en-US"/>
         </w:rPr>
       </w:pPr>
-      <w:r>
-        <w:rPr>
-          <w:noProof/>
-          <w:lang w:val="en-US" w:eastAsia="en-US"/>
-        </w:rPr>
-        <mc:AlternateContent>
-          <mc:Choice Requires="wps">
-            <w:drawing>
-              <wp:inline distT="0" distB="0" distL="0" distR="0" wp14:anchorId="3BB5644A" wp14:editId="38D551E9">
-                <wp:extent cx="6400800" cy="0"/>
-                <wp:effectExtent l="19050" t="25400" r="19050" b="22225"/>
-                <wp:docPr id="6" name="Straight Connector 5"/>
-                <wp:cNvGraphicFramePr>
-                  <a:graphicFrameLocks xmlns:a="http://schemas.openxmlformats.org/drawingml/2006/main"/>
-                </wp:cNvGraphicFramePr>
-                <a:graphic xmlns:a="http://schemas.openxmlformats.org/drawingml/2006/main">
-                  <a:graphicData uri="http://schemas.microsoft.com/office/word/2010/wordprocessingShape">
-                    <wps:wsp>
-                      <wps:cNvCnPr>
-                        <a:cxnSpLocks noChangeShapeType="1"/>
-                      </wps:cNvCnPr>
-                      <wps:spPr bwMode="auto">
-                        <a:xfrm>
-                          <a:off x="0" y="0"/>
-                          <a:ext cx="6400800" cy="0"/>
-                        </a:xfrm>
-                        <a:prstGeom prst="line">
-                          <a:avLst/>
-                        </a:prstGeom>
-                        <a:noFill/>
-                        <a:ln w="38100">
-                          <a:solidFill>
-                            <a:schemeClr val="accent1">
-                              <a:lumMod val="95000"/>
-                              <a:lumOff val="0"/>
-                            </a:schemeClr>
-                          </a:solidFill>
-                          <a:round/>
-                          <a:headEnd/>
-                          <a:tailEnd/>
-                        </a:ln>
-                        <a:extLst>
-                          <a:ext uri="{909E8E84-426E-40DD-AFC4-6F175D3DCCD1}">
-                            <a14:hiddenFill xmlns:a14="http://schemas.microsoft.com/office/drawing/2010/main">
-                              <a:noFill/>
-                            </a14:hiddenFill>
-                          </a:ext>
-                        </a:extLst>
-                      </wps:spPr>
-                      <wps:bodyPr/>
-                    </wps:wsp>
-                  </a:graphicData>
-                </a:graphic>
-              </wp:inline>
-            </w:drawing>
-          </mc:Choice>
-          <mc:Fallback>
-            <w:pict>
-              <v:line w14:anchorId="605C7A55" id="Straight Connector 5" o:spid="_x0000_s1026" style="visibility:visible;mso-wrap-style:square;mso-left-percent:-10001;mso-top-percent:-10001;mso-position-horizontal:absolute;mso-position-horizontal-relative:char;mso-position-vertical:absolute;mso-position-vertical-relative:line;mso-left-percent:-10001;mso-top-percent:-10001" from="0,0" to="7in,0" o:gfxdata="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" strokecolor="#4579b8 [3044]" strokeweight="3pt">
-                <w10:anchorlock/>
-              </v:line>
-            </w:pict>
-          </mc:Fallback>
-        </mc:AlternateContent>
-      </w:r>
-    </w:p>
-    <w:p>
-      <w:pPr>
-        <w:pStyle w:val="Heading1"/>
-      </w:pPr>
-      <w:r>
-        <w:t>PROFESSIONAL TRAINING</w:t>
-      </w:r>
-    </w:p>
-    <w:p>
-      <w:r>
-        <w:rPr>
-          <w:rStyle w:val="BoldExpandedConsola"/>
-        </w:rPr>
-        <w:t>Books</w:t>
-      </w:r>
-      <w:r>
-        <w:t xml:space="preserve"> </w:t>
-      </w:r>
-    </w:p>
-    <w:p>
-      <w:r>
-        <w:t>HTML and CSS - Design and Build Website</w:t>
-      </w:r>
-      <w:r>
-        <w:t>,</w:t>
-      </w:r>
-      <w:r>
-        <w:t xml:space="preserve"> C++ Primer (5th Edition), Data Structures &amp; Algorithms in C++ (2nd Edition), Think Like a Programmer: An Introduction to Creative Problem Solving, Clean Code - A Handbook of Agile Software Craftsmanship, Pro C# 5.0 and the .NET 4.5 Framework (6th Edition)</w:t>
-      </w:r>
-    </w:p>
-    <w:p>
-      <w:r>
-        <w:t>Pro ASP.NET MVC 5</w:t>
-      </w:r>
-    </w:p>
-    <w:p/>
-    <w:p>
-      <w:pPr>
-        <w:rPr>
-          <w:rStyle w:val="BoldExpandedConsola"/>
-        </w:rPr>
-      </w:pPr>
-      <w:r>
-        <w:rPr>
-          <w:rStyle w:val="BoldExpandedConsola"/>
-        </w:rPr>
-        <w:t>PluralSight</w:t>
-      </w:r>
-    </w:p>
-    <w:p>
-      <w:r>
-        <w:t xml:space="preserve">C# Fundamentals with C# 5.0, Relational Database Design, HTML5 Fundamentals, HTML5 Advanced Topics, CSS3 In-Depth, JavaScript Fundamentals, </w:t>
-      </w:r>
-      <w:r>
-        <w:t>Building Applications with ASP.NET MVC 4</w:t>
-      </w:r>
-      <w:r>
-        <w:t xml:space="preserve">, </w:t>
-      </w:r>
-      <w:r>
-        <w:t>ASP.NET MVC 4 Fundamentals</w:t>
-      </w:r>
-      <w:r>
-        <w:t>, ASP.NET MVC 5 Fundamentals</w:t>
-      </w:r>
-      <w:r>
-        <w:t>, Clean Code: Writing Code for Humans</w:t>
-      </w:r>
-      <w:r>
-        <w:t>, Introduction to SQL, C# Generics, LINQ Fundamentals</w:t>
-      </w:r>
-      <w:r>
-        <w:t>, HTTP Fundamentals</w:t>
-      </w:r>
-      <w:r>
-        <w:t xml:space="preserve">, </w:t>
-      </w:r>
-      <w:r>
-        <w:t>Introduction to ASP.NET 4 Web</w:t>
-      </w:r>
-      <w:r>
-        <w:t xml:space="preserve"> </w:t>
-      </w:r>
-      <w:r>
-        <w:t>Forms</w:t>
-      </w:r>
-    </w:p>
-    <w:p/>
-    <w:p>
-      <w:pPr>
-        <w:rPr>
-          <w:rStyle w:val="BoldExpandedConsola"/>
-          <w:rFonts w:ascii="Cambria Math" w:hAnsi="Cambria Math" w:cs="Times New Roman"/>
-          <w:b w:val="0"/>
-          <w:caps w:val="0"/>
-          <w:spacing w:val="0"/>
-        </w:rPr>
-      </w:pPr>
-      <w:r>
-        <w:rPr>
-          <w:rStyle w:val="BoldExpandedConsola"/>
-        </w:rPr>
-        <w:t>LYNDA</w:t>
-      </w:r>
-    </w:p>
-    <w:p>
-      <w:pPr>
-        <w:rPr>
-          <w:rStyle w:val="BoldExpandedConsola"/>
-          <w:rFonts w:ascii="Cambria Math" w:hAnsi="Cambria Math" w:cs="Times New Roman"/>
-          <w:b w:val="0"/>
-          <w:caps w:val="0"/>
-          <w:spacing w:val="0"/>
-        </w:rPr>
-      </w:pPr>
-      <w:r>
-        <w:rPr>
-          <w:rStyle w:val="BoldExpandedConsola"/>
-          <w:rFonts w:ascii="Cambria Math" w:hAnsi="Cambria Math" w:cs="Times New Roman"/>
-          <w:b w:val="0"/>
-          <w:caps w:val="0"/>
-          <w:spacing w:val="0"/>
-        </w:rPr>
-        <w:t>HTML Essential Training</w:t>
-      </w:r>
-      <w:r>
-        <w:rPr>
-          <w:rStyle w:val="BoldExpandedConsola"/>
-          <w:rFonts w:ascii="Cambria Math" w:hAnsi="Cambria Math" w:cs="Times New Roman"/>
-          <w:b w:val="0"/>
-          <w:caps w:val="0"/>
-          <w:spacing w:val="0"/>
-        </w:rPr>
-        <w:t xml:space="preserve">, </w:t>
-      </w:r>
-      <w:r>
-        <w:rPr>
-          <w:rStyle w:val="BoldExpandedConsola"/>
-          <w:rFonts w:ascii="Cambria Math" w:hAnsi="Cambria Math" w:cs="Times New Roman"/>
-          <w:b w:val="0"/>
-          <w:caps w:val="0"/>
-          <w:spacing w:val="0"/>
-        </w:rPr>
-        <w:t>CSS Fundamentals</w:t>
-      </w:r>
-      <w:r>
-        <w:rPr>
-          <w:rStyle w:val="BoldExpandedConsola"/>
-          <w:rFonts w:ascii="Cambria Math" w:hAnsi="Cambria Math" w:cs="Times New Roman"/>
-          <w:b w:val="0"/>
-          <w:caps w:val="0"/>
-          <w:spacing w:val="0"/>
-        </w:rPr>
-        <w:t xml:space="preserve">, </w:t>
-      </w:r>
-      <w:r>
-        <w:rPr>
-          <w:rStyle w:val="BoldExpandedConsola"/>
-          <w:rFonts w:ascii="Cambria Math" w:hAnsi="Cambria Math" w:cs="Times New Roman"/>
-          <w:b w:val="0"/>
-          <w:caps w:val="0"/>
-          <w:spacing w:val="0"/>
-        </w:rPr>
-        <w:t>JavaScript Essential Training</w:t>
-      </w:r>
-      <w:r>
-        <w:rPr>
-          <w:rStyle w:val="BoldExpandedConsola"/>
-          <w:rFonts w:ascii="Cambria Math" w:hAnsi="Cambria Math" w:cs="Times New Roman"/>
-          <w:b w:val="0"/>
-          <w:caps w:val="0"/>
-          <w:spacing w:val="0"/>
-        </w:rPr>
-        <w:t xml:space="preserve">, </w:t>
-      </w:r>
-      <w:r>
-        <w:rPr>
-          <w:rStyle w:val="BoldExpandedConsola"/>
-          <w:rFonts w:ascii="Cambria Math" w:hAnsi="Cambria Math" w:cs="Times New Roman"/>
-          <w:b w:val="0"/>
-          <w:caps w:val="0"/>
-          <w:spacing w:val="0"/>
-        </w:rPr>
-        <w:t>jQuery Essential Training</w:t>
-      </w:r>
-      <w:r>
-        <w:rPr>
-          <w:rStyle w:val="BoldExpandedConsola"/>
-          <w:rFonts w:ascii="Cambria Math" w:hAnsi="Cambria Math" w:cs="Times New Roman"/>
-          <w:b w:val="0"/>
-          <w:caps w:val="0"/>
-          <w:spacing w:val="0"/>
-        </w:rPr>
-        <w:t xml:space="preserve">, </w:t>
-      </w:r>
-      <w:r>
-        <w:rPr>
-          <w:rStyle w:val="BoldExpandedConsola"/>
-          <w:rFonts w:ascii="Cambria Math" w:hAnsi="Cambria Math" w:cs="Times New Roman"/>
-          <w:b w:val="0"/>
-          <w:caps w:val="0"/>
-          <w:spacing w:val="0"/>
-        </w:rPr>
-        <w:t>C# Essential Training</w:t>
-      </w:r>
-      <w:r>
-        <w:rPr>
-          <w:rStyle w:val="BoldExpandedConsola"/>
-          <w:rFonts w:ascii="Cambria Math" w:hAnsi="Cambria Math" w:cs="Times New Roman"/>
-          <w:b w:val="0"/>
-          <w:caps w:val="0"/>
-          <w:spacing w:val="0"/>
-        </w:rPr>
-        <w:t xml:space="preserve">, </w:t>
-      </w:r>
-      <w:r>
-        <w:rPr>
-          <w:rStyle w:val="BoldExpandedConsola"/>
-          <w:rFonts w:ascii="Cambria Math" w:hAnsi="Cambria Math" w:cs="Times New Roman"/>
-          <w:b w:val="0"/>
-          <w:caps w:val="0"/>
-          <w:spacing w:val="0"/>
-        </w:rPr>
-        <w:t>Up and Running with ASP.NET</w:t>
-      </w:r>
-      <w:r>
-        <w:rPr>
-          <w:rStyle w:val="BoldExpandedConsola"/>
-          <w:rFonts w:ascii="Cambria Math" w:hAnsi="Cambria Math" w:cs="Times New Roman"/>
-          <w:b w:val="0"/>
-          <w:caps w:val="0"/>
-          <w:spacing w:val="0"/>
-        </w:rPr>
-        <w:t xml:space="preserve">, </w:t>
-      </w:r>
-      <w:r>
-        <w:rPr>
-          <w:rStyle w:val="BoldExpandedConsola"/>
-          <w:rFonts w:ascii="Cambria Math" w:hAnsi="Cambria Math" w:cs="Times New Roman"/>
-          <w:b w:val="0"/>
-          <w:caps w:val="0"/>
-          <w:spacing w:val="0"/>
-        </w:rPr>
-        <w:t>AS</w:t>
-      </w:r>
-      <w:r>
-        <w:rPr>
-          <w:rStyle w:val="BoldExpandedConsola"/>
-          <w:rFonts w:ascii="Cambria Math" w:hAnsi="Cambria Math" w:cs="Times New Roman"/>
-          <w:b w:val="0"/>
-          <w:caps w:val="0"/>
-          <w:spacing w:val="0"/>
-        </w:rPr>
-        <w:t xml:space="preserve">P.NET MVC 5 Essential Training, </w:t>
-      </w:r>
-      <w:r>
-        <w:rPr>
-          <w:rStyle w:val="BoldExpandedConsola"/>
-          <w:rFonts w:ascii="Cambria Math" w:hAnsi="Cambria Math" w:cs="Times New Roman"/>
-          <w:b w:val="0"/>
-          <w:caps w:val="0"/>
-          <w:spacing w:val="0"/>
-        </w:rPr>
-        <w:t>SQL Essential Training</w:t>
-      </w:r>
+    </w:p>
+    <w:p>
+      <w:pPr>
+        <w:pStyle w:val="Contactinfo"/>
+        <w:rPr>
+          <w:lang w:val="en-US"/>
+        </w:rPr>
+      </w:pPr>
     </w:p>
     <w:p>
       <w:pPr>
@@ -1210,827 +1955,6 @@
           <w:lang w:val="en-US"/>
         </w:rPr>
       </w:pPr>
-      <w:r>
-        <w:rPr>
-          <w:noProof/>
-          <w:lang w:val="en-US" w:eastAsia="en-US"/>
-        </w:rPr>
-        <mc:AlternateContent>
-          <mc:Choice Requires="wps">
-            <w:drawing>
-              <wp:inline distT="0" distB="0" distL="0" distR="0" wp14:anchorId="06B2C51C" wp14:editId="13408590">
-                <wp:extent cx="6400800" cy="0"/>
-                <wp:effectExtent l="19050" t="25400" r="19050" b="22225"/>
-                <wp:docPr id="1" name="Straight Connector 5"/>
-                <wp:cNvGraphicFramePr>
-                  <a:graphicFrameLocks xmlns:a="http://schemas.openxmlformats.org/drawingml/2006/main"/>
-                </wp:cNvGraphicFramePr>
-                <a:graphic xmlns:a="http://schemas.openxmlformats.org/drawingml/2006/main">
-                  <a:graphicData uri="http://schemas.microsoft.com/office/word/2010/wordprocessingShape">
-                    <wps:wsp>
-                      <wps:cNvCnPr>
-                        <a:cxnSpLocks noChangeShapeType="1"/>
-                      </wps:cNvCnPr>
-                      <wps:spPr bwMode="auto">
-                        <a:xfrm>
-                          <a:off x="0" y="0"/>
-                          <a:ext cx="6400800" cy="0"/>
-                        </a:xfrm>
-                        <a:prstGeom prst="line">
-                          <a:avLst/>
-                        </a:prstGeom>
-                        <a:noFill/>
-                        <a:ln w="38100">
-                          <a:solidFill>
-                            <a:schemeClr val="accent1">
-                              <a:lumMod val="95000"/>
-                              <a:lumOff val="0"/>
-                            </a:schemeClr>
-                          </a:solidFill>
-                          <a:round/>
-                          <a:headEnd/>
-                          <a:tailEnd/>
-                        </a:ln>
-                        <a:extLst>
-                          <a:ext uri="{909E8E84-426E-40DD-AFC4-6F175D3DCCD1}">
-                            <a14:hiddenFill xmlns:a14="http://schemas.microsoft.com/office/drawing/2010/main">
-                              <a:noFill/>
-                            </a14:hiddenFill>
-                          </a:ext>
-                        </a:extLst>
-                      </wps:spPr>
-                      <wps:bodyPr/>
-                    </wps:wsp>
-                  </a:graphicData>
-                </a:graphic>
-              </wp:inline>
-            </w:drawing>
-          </mc:Choice>
-          <mc:Fallback>
-            <w:pict>
-              <v:line w14:anchorId="3D2B2699" id="Straight Connector 5" o:spid="_x0000_s1026" style="visibility:visible;mso-wrap-style:square;mso-left-percent:-10001;mso-top-percent:-10001;mso-position-horizontal:absolute;mso-position-horizontal-relative:char;mso-position-vertical:absolute;mso-position-vertical-relative:line;mso-left-percent:-10001;mso-top-percent:-10001" from="0,0" to="7in,0" o:gfxdata="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" strokecolor="#4579b8 [3044]" strokeweight="3pt">
-                <w10:anchorlock/>
-              </v:line>
-            </w:pict>
-          </mc:Fallback>
-        </mc:AlternateContent>
-      </w:r>
-    </w:p>
-    <w:p>
-      <w:pPr>
-        <w:pStyle w:val="Contactinfo"/>
-        <w:rPr>
-          <w:lang w:val="en-US"/>
-        </w:rPr>
-      </w:pPr>
-    </w:p>
-    <w:p>
-      <w:pPr>
-        <w:pStyle w:val="Heading1"/>
-      </w:pPr>
-      <w:r>
-        <w:t>EXPERIENCE</w:t>
-      </w:r>
-    </w:p>
-    <w:p>
-      <w:r>
-        <w:rPr>
-          <w:rStyle w:val="BoldExpandedConsola"/>
-        </w:rPr>
-        <w:t>Software developer</w:t>
-      </w:r>
-      <w:r>
-        <w:t xml:space="preserve"> – </w:t>
-      </w:r>
-      <w:r>
-        <w:t xml:space="preserve">CABEM Technologies </w:t>
-      </w:r>
-      <w:r>
-        <w:t xml:space="preserve">– </w:t>
-      </w:r>
-      <w:r>
-        <w:t>Sep. 2015</w:t>
-      </w:r>
-      <w:r>
-        <w:t xml:space="preserve"> </w:t>
-      </w:r>
-      <w:r>
-        <w:t xml:space="preserve">to </w:t>
-      </w:r>
-      <w:r>
-        <w:t>Present</w:t>
-      </w:r>
-    </w:p>
-    <w:p/>
-    <w:p>
-      <w:pPr>
-        <w:pStyle w:val="ListParagraph"/>
-        <w:numPr>
-          <w:ilvl w:val="0"/>
-          <w:numId w:val="17"/>
-        </w:numPr>
-      </w:pPr>
-      <w:r>
-        <w:t>Developed and maintained web applications for clients using .NET technologies</w:t>
-      </w:r>
-    </w:p>
-    <w:p/>
-    <w:p>
-      <w:r>
-        <w:rPr>
-          <w:rStyle w:val="BoldExpandedConsola"/>
-        </w:rPr>
-        <w:t>computer Repair technician</w:t>
-      </w:r>
-      <w:r>
-        <w:t xml:space="preserve"> – </w:t>
-      </w:r>
-      <w:r>
-        <w:t xml:space="preserve">Freelance </w:t>
-      </w:r>
-      <w:r>
-        <w:t xml:space="preserve">– </w:t>
-      </w:r>
-      <w:r>
-        <w:t xml:space="preserve">Dec. 2014 </w:t>
-      </w:r>
-      <w:r>
-        <w:t xml:space="preserve">to </w:t>
-      </w:r>
-      <w:r>
-        <w:t>Aug. 2015</w:t>
-      </w:r>
-    </w:p>
-    <w:p/>
-    <w:p>
-      <w:pPr>
-        <w:pStyle w:val="ListParagraph"/>
-        <w:numPr>
-          <w:ilvl w:val="0"/>
-          <w:numId w:val="17"/>
-        </w:numPr>
-      </w:pPr>
-      <w:r>
-        <w:t xml:space="preserve">Identified and troubleshot various software and hardware issues </w:t>
-      </w:r>
-      <w:r>
-        <w:t xml:space="preserve">in the clients’ PCs </w:t>
-      </w:r>
-    </w:p>
-    <w:p>
-      <w:pPr>
-        <w:rPr>
-          <w:rStyle w:val="BoldExpandedConsola"/>
-        </w:rPr>
-      </w:pPr>
-      <w:bookmarkStart w:id="0" w:name="_GoBack"/>
-      <w:bookmarkEnd w:id="0"/>
-    </w:p>
-    <w:p>
-      <w:r>
-        <w:rPr>
-          <w:rStyle w:val="BoldExpandedConsola"/>
-        </w:rPr>
-        <w:t>web developer</w:t>
-      </w:r>
-      <w:r>
-        <w:rPr>
-          <w:rStyle w:val="BoldExpandedConsola"/>
-        </w:rPr>
-        <w:t xml:space="preserve"> (Contract)</w:t>
-      </w:r>
-      <w:r>
-        <w:t xml:space="preserve"> – </w:t>
-      </w:r>
-      <w:r>
-        <w:t xml:space="preserve">Harvard Business School </w:t>
-      </w:r>
-      <w:r>
-        <w:t xml:space="preserve">– </w:t>
-      </w:r>
-      <w:r>
-        <w:t xml:space="preserve">Oct. 2014 </w:t>
-      </w:r>
-      <w:r>
-        <w:t xml:space="preserve">to </w:t>
-      </w:r>
-      <w:r>
-        <w:t>Nov. 2014</w:t>
-      </w:r>
-    </w:p>
-    <w:p/>
-    <w:p>
-      <w:pPr>
-        <w:pStyle w:val="ListParagraph"/>
-        <w:numPr>
-          <w:ilvl w:val="0"/>
-          <w:numId w:val="14"/>
-        </w:numPr>
-      </w:pPr>
-      <w:r>
-        <w:t xml:space="preserve">Created </w:t>
-      </w:r>
-      <w:r>
-        <w:t xml:space="preserve">and </w:t>
-      </w:r>
-      <w:r>
-        <w:t>maintained web forms for various courses using HTML5, CSS3, and JavaScript</w:t>
-      </w:r>
-    </w:p>
-    <w:p>
-      <w:pPr>
-        <w:pStyle w:val="ListParagraph"/>
-        <w:numPr>
-          <w:ilvl w:val="0"/>
-          <w:numId w:val="14"/>
-        </w:numPr>
-      </w:pPr>
-      <w:r>
-        <w:t>Trained coworkers in the use of Certain event management software</w:t>
-      </w:r>
-    </w:p>
-    <w:p>
-      <w:pPr>
-        <w:pStyle w:val="ListParagraph"/>
-        <w:numPr>
-          <w:ilvl w:val="0"/>
-          <w:numId w:val="14"/>
-        </w:numPr>
-      </w:pPr>
-      <w:r>
-        <w:t>Created and maintained documentation for Certain event management software so anyone could learn to use it</w:t>
-      </w:r>
-    </w:p>
-    <w:p>
-      <w:pPr>
-        <w:rPr>
-          <w:rStyle w:val="BoldExpandedConsola"/>
-        </w:rPr>
-      </w:pPr>
-    </w:p>
-    <w:p>
-      <w:r>
-        <w:rPr>
-          <w:rStyle w:val="BoldExpandedConsola"/>
-        </w:rPr>
-        <w:lastRenderedPageBreak/>
-        <w:t>computer Repair technician</w:t>
-      </w:r>
-      <w:r>
-        <w:t xml:space="preserve"> – </w:t>
-      </w:r>
-      <w:r>
-        <w:t xml:space="preserve">Freelance </w:t>
-      </w:r>
-      <w:r>
-        <w:t xml:space="preserve">– </w:t>
-      </w:r>
-      <w:r>
-        <w:t xml:space="preserve">Oct. 2013 </w:t>
-      </w:r>
-      <w:r>
-        <w:t xml:space="preserve">to </w:t>
-      </w:r>
-      <w:r>
-        <w:t>Sep. 2014</w:t>
-      </w:r>
-    </w:p>
-    <w:p/>
-    <w:p>
-      <w:pPr>
-        <w:pStyle w:val="ListParagraph"/>
-        <w:numPr>
-          <w:ilvl w:val="0"/>
-          <w:numId w:val="17"/>
-        </w:numPr>
-      </w:pPr>
-      <w:r>
-        <w:t xml:space="preserve">Identified and troubleshot various software and hardware issues </w:t>
-      </w:r>
-      <w:r>
-        <w:t xml:space="preserve">in the clients’ PCs </w:t>
-      </w:r>
-    </w:p>
-    <w:p>
-      <w:pPr>
-        <w:rPr>
-          <w:rStyle w:val="BoldExpandedConsola"/>
-        </w:rPr>
-      </w:pPr>
-    </w:p>
-    <w:p>
-      <w:r>
-        <w:rPr>
-          <w:rStyle w:val="BoldExpandedConsola"/>
-        </w:rPr>
-        <w:t>associate software engineer</w:t>
-      </w:r>
-      <w:r>
-        <w:t xml:space="preserve"> </w:t>
-      </w:r>
-      <w:r>
-        <w:t>–</w:t>
-      </w:r>
-      <w:r>
-        <w:t xml:space="preserve"> </w:t>
-      </w:r>
-      <w:r>
-        <w:t>Accenture</w:t>
-      </w:r>
-      <w:r>
-        <w:t xml:space="preserve"> – </w:t>
-      </w:r>
-      <w:r>
-        <w:t xml:space="preserve">Oct. 2012 </w:t>
-      </w:r>
-      <w:r>
-        <w:t xml:space="preserve">to </w:t>
-      </w:r>
-      <w:r>
-        <w:t>Sept. 2013</w:t>
-      </w:r>
-    </w:p>
-    <w:p/>
-    <w:p>
-      <w:pPr>
-        <w:pStyle w:val="ListParagraph"/>
-        <w:numPr>
-          <w:ilvl w:val="0"/>
-          <w:numId w:val="15"/>
-        </w:numPr>
-        <w:jc w:val="left"/>
-      </w:pPr>
-      <w:r>
-        <w:t>Design</w:t>
-      </w:r>
-      <w:r>
-        <w:t>ed</w:t>
-      </w:r>
-      <w:r>
-        <w:t xml:space="preserve"> user interfaces for various projects based on client requirements u</w:t>
-      </w:r>
-      <w:r>
-        <w:t>sing HTML5, CSS3, and PEGA PRPC</w:t>
-      </w:r>
-    </w:p>
-    <w:p>
-      <w:pPr>
-        <w:pStyle w:val="ListParagraph"/>
-        <w:numPr>
-          <w:ilvl w:val="0"/>
-          <w:numId w:val="15"/>
-        </w:numPr>
-        <w:jc w:val="left"/>
-      </w:pPr>
-      <w:r>
-        <w:t>Utilize</w:t>
-      </w:r>
-      <w:r>
-        <w:t>d</w:t>
-      </w:r>
-      <w:r>
-        <w:t xml:space="preserve"> various agile practices such as backlogs, user </w:t>
-      </w:r>
-      <w:r>
-        <w:t>stories, and iterative and incremental development</w:t>
-      </w:r>
-    </w:p>
-    <w:p>
-      <w:pPr>
-        <w:pStyle w:val="ListParagraph"/>
-        <w:numPr>
-          <w:ilvl w:val="0"/>
-          <w:numId w:val="15"/>
-        </w:numPr>
-        <w:jc w:val="left"/>
-      </w:pPr>
-      <w:r>
-        <w:t>Train</w:t>
-      </w:r>
-      <w:r>
-        <w:t>ed</w:t>
-      </w:r>
-      <w:r>
-        <w:t xml:space="preserve"> new cow</w:t>
-      </w:r>
-      <w:r>
-        <w:t>orkers in user interface design using HTML5, CSS3, and PEGA PRPC</w:t>
-      </w:r>
-    </w:p>
-    <w:p>
-      <w:pPr>
-        <w:pStyle w:val="ListParagraph"/>
-        <w:numPr>
-          <w:ilvl w:val="0"/>
-          <w:numId w:val="15"/>
-        </w:numPr>
-        <w:jc w:val="left"/>
-        <w:rPr>
-          <w:rStyle w:val="BoldExpandedConsola"/>
-          <w:rFonts w:ascii="Cambria Math" w:hAnsi="Cambria Math" w:cs="Times New Roman"/>
-          <w:b w:val="0"/>
-          <w:caps w:val="0"/>
-          <w:spacing w:val="0"/>
-        </w:rPr>
-      </w:pPr>
-      <w:r>
-        <w:t>Projects</w:t>
-      </w:r>
-    </w:p>
-    <w:p>
-      <w:pPr>
-        <w:pStyle w:val="ListParagraph"/>
-        <w:numPr>
-          <w:ilvl w:val="1"/>
-          <w:numId w:val="15"/>
-        </w:numPr>
-        <w:jc w:val="left"/>
-      </w:pPr>
-      <w:r>
-        <w:t>Health Insurance</w:t>
-      </w:r>
-      <w:r>
-        <w:t xml:space="preserve"> </w:t>
-      </w:r>
-      <w:r>
-        <w:t xml:space="preserve">(2012-2013) </w:t>
-      </w:r>
-      <w:r>
-        <w:t>–</w:t>
-      </w:r>
-      <w:r>
-        <w:t xml:space="preserve"> </w:t>
-      </w:r>
-      <w:r>
-        <w:t xml:space="preserve">A business process management application that streamlines health insurance registration and </w:t>
-      </w:r>
-      <w:r>
-        <w:t>maintenance.</w:t>
-      </w:r>
-    </w:p>
-    <w:p>
-      <w:pPr>
-        <w:pStyle w:val="ListParagraph"/>
-        <w:numPr>
-          <w:ilvl w:val="0"/>
-          <w:numId w:val="0"/>
-        </w:numPr>
-        <w:ind w:left="1440"/>
-        <w:jc w:val="left"/>
-      </w:pPr>
-      <w:r>
-        <w:t>Role: UI Developer</w:t>
-      </w:r>
-      <w:r>
-        <w:tab/>
-      </w:r>
-      <w:r>
-        <w:tab/>
-      </w:r>
-    </w:p>
-    <w:p>
-      <w:pPr>
-        <w:pStyle w:val="ListParagraph"/>
-        <w:numPr>
-          <w:ilvl w:val="0"/>
-          <w:numId w:val="0"/>
-        </w:numPr>
-        <w:ind w:left="1440"/>
-        <w:jc w:val="left"/>
-      </w:pPr>
-      <w:r>
-        <w:t xml:space="preserve">Team: 14 members (3 frontend, 4 middleware, 4 backend, 3 </w:t>
-      </w:r>
-      <w:r>
-        <w:t xml:space="preserve">project </w:t>
-      </w:r>
-      <w:r>
-        <w:t xml:space="preserve">management) </w:t>
-      </w:r>
-    </w:p>
-    <w:p>
-      <w:pPr>
-        <w:pStyle w:val="ListParagraph"/>
-        <w:numPr>
-          <w:ilvl w:val="2"/>
-          <w:numId w:val="15"/>
-        </w:numPr>
-        <w:jc w:val="left"/>
-      </w:pPr>
-      <w:r>
-        <w:t>Resolved an issue involving lack of UI consistency by creating templates for regular use and encouraging coworkers to do the same</w:t>
-      </w:r>
-    </w:p>
-    <w:p>
-      <w:pPr>
-        <w:pStyle w:val="ListParagraph"/>
-        <w:numPr>
-          <w:ilvl w:val="2"/>
-          <w:numId w:val="15"/>
-        </w:numPr>
-        <w:jc w:val="left"/>
-      </w:pPr>
-      <w:r>
-        <w:t>Learned HTML5 and CSS3 in order to provide UI customizations requested by client</w:t>
-      </w:r>
-    </w:p>
-    <w:p>
-      <w:pPr>
-        <w:pStyle w:val="ListParagraph"/>
-        <w:numPr>
-          <w:ilvl w:val="2"/>
-          <w:numId w:val="15"/>
-        </w:numPr>
-        <w:jc w:val="left"/>
-      </w:pPr>
-      <w:r>
-        <w:t>Successfully delivered the product to the clien</w:t>
-      </w:r>
-      <w:r>
-        <w:t>t within the 6 month time frame</w:t>
-      </w:r>
-    </w:p>
-    <w:p/>
-    <w:p>
-      <w:r>
-        <w:rPr>
-          <w:rStyle w:val="BoldExpandedConsola"/>
-        </w:rPr>
-        <w:t>computer Repair technician</w:t>
-      </w:r>
-      <w:r>
-        <w:t xml:space="preserve"> – </w:t>
-      </w:r>
-      <w:r>
-        <w:t xml:space="preserve">Freelance </w:t>
-      </w:r>
-      <w:r>
-        <w:t xml:space="preserve">– </w:t>
-      </w:r>
-      <w:r>
-        <w:t xml:space="preserve">Feb. 2012 </w:t>
-      </w:r>
-      <w:r>
-        <w:t xml:space="preserve">to </w:t>
-      </w:r>
-      <w:r>
-        <w:t>Sep. 2012</w:t>
-      </w:r>
-    </w:p>
-    <w:p/>
-    <w:p>
-      <w:pPr>
-        <w:pStyle w:val="ListParagraph"/>
-        <w:numPr>
-          <w:ilvl w:val="0"/>
-          <w:numId w:val="17"/>
-        </w:numPr>
-      </w:pPr>
-      <w:r>
-        <w:t xml:space="preserve">Identified and troubleshot various software and hardware issues </w:t>
-      </w:r>
-      <w:r>
-        <w:t xml:space="preserve">in the clients’ PCs </w:t>
-      </w:r>
-    </w:p>
-    <w:p>
-      <w:pPr>
-        <w:pStyle w:val="ListParagraph"/>
-        <w:numPr>
-          <w:ilvl w:val="0"/>
-          <w:numId w:val="0"/>
-        </w:numPr>
-        <w:ind w:left="720"/>
-      </w:pPr>
-    </w:p>
-    <w:p>
-      <w:pPr>
-        <w:spacing w:before="0" w:after="0" w:line="276" w:lineRule="auto"/>
-        <w:contextualSpacing w:val="0"/>
-        <w:jc w:val="left"/>
-      </w:pPr>
-      <w:r>
-        <w:rPr>
-          <w:rStyle w:val="BoldExpandedConsola"/>
-        </w:rPr>
-        <w:t>IT service desk support</w:t>
-      </w:r>
-      <w:r>
-        <w:rPr>
-          <w:rStyle w:val="BoldExpandedConsola"/>
-        </w:rPr>
-        <w:t xml:space="preserve"> (Contract)</w:t>
-      </w:r>
-      <w:r>
-        <w:t xml:space="preserve"> </w:t>
-      </w:r>
-      <w:r>
-        <w:t>–</w:t>
-      </w:r>
-      <w:r>
-        <w:t xml:space="preserve"> </w:t>
-      </w:r>
-      <w:proofErr w:type="spellStart"/>
-      <w:r>
-        <w:t>Instron</w:t>
-      </w:r>
-      <w:proofErr w:type="spellEnd"/>
-      <w:r>
-        <w:t xml:space="preserve"> – </w:t>
-      </w:r>
-      <w:r>
-        <w:t>Nov. 2011</w:t>
-      </w:r>
-      <w:r>
-        <w:t xml:space="preserve"> to </w:t>
-      </w:r>
-      <w:r>
-        <w:t>Jan. 2012</w:t>
-      </w:r>
-    </w:p>
-    <w:p/>
-    <w:p>
-      <w:pPr>
-        <w:pStyle w:val="ListParagraph"/>
-        <w:numPr>
-          <w:ilvl w:val="0"/>
-          <w:numId w:val="17"/>
-        </w:numPr>
-      </w:pPr>
-      <w:r>
-        <w:t>Identified and troubleshot various software and hardware issues in a timely manner reducing overall client downtime</w:t>
-      </w:r>
-    </w:p>
-    <w:p>
-      <w:pPr>
-        <w:pStyle w:val="ListParagraph"/>
-        <w:numPr>
-          <w:ilvl w:val="0"/>
-          <w:numId w:val="17"/>
-        </w:numPr>
-      </w:pPr>
-      <w:r>
-        <w:t>Created and managed user accounts through active directory</w:t>
-      </w:r>
-    </w:p>
-    <w:p>
-      <w:pPr>
-        <w:pStyle w:val="ListParagraph"/>
-        <w:numPr>
-          <w:ilvl w:val="0"/>
-          <w:numId w:val="17"/>
-        </w:numPr>
-      </w:pPr>
-      <w:r>
-        <w:t>Maintained records of system changes and performed backups and file recovery</w:t>
-      </w:r>
-    </w:p>
-    <w:p>
-      <w:pPr>
-        <w:pStyle w:val="ListParagraph"/>
-        <w:numPr>
-          <w:ilvl w:val="0"/>
-          <w:numId w:val="17"/>
-        </w:numPr>
-      </w:pPr>
-      <w:r>
-        <w:t>Deployed</w:t>
-      </w:r>
-      <w:r>
-        <w:t xml:space="preserve"> services and systems </w:t>
-      </w:r>
-      <w:r>
-        <w:t xml:space="preserve">using Symantec Ghost </w:t>
-      </w:r>
-      <w:r>
-        <w:t>to fulfill needs of organization</w:t>
-      </w:r>
-    </w:p>
-    <w:p/>
-    <w:p>
-      <w:r>
-        <w:rPr>
-          <w:rStyle w:val="BoldExpandedConsola"/>
-        </w:rPr>
-        <w:t>IIT Intern</w:t>
-      </w:r>
-      <w:r>
-        <w:t xml:space="preserve"> </w:t>
-      </w:r>
-      <w:r>
-        <w:t>–</w:t>
-      </w:r>
-      <w:r>
-        <w:t xml:space="preserve"> </w:t>
-      </w:r>
-      <w:r>
-        <w:t xml:space="preserve">Museum of Science </w:t>
-      </w:r>
-      <w:r>
-        <w:t xml:space="preserve">– </w:t>
-      </w:r>
-      <w:r>
-        <w:t>Sept. 2010</w:t>
-      </w:r>
-      <w:r>
-        <w:t xml:space="preserve"> to </w:t>
-      </w:r>
-      <w:r>
-        <w:t>Dec. 2010</w:t>
-      </w:r>
-    </w:p>
-    <w:p/>
-    <w:p>
-      <w:pPr>
-        <w:pStyle w:val="ListParagraph"/>
-        <w:numPr>
-          <w:ilvl w:val="0"/>
-          <w:numId w:val="18"/>
-        </w:numPr>
-      </w:pPr>
-      <w:r>
-        <w:t>Identified and troubleshot various software and hardware issues</w:t>
-      </w:r>
-    </w:p>
-    <w:p>
-      <w:pPr>
-        <w:pStyle w:val="ListParagraph"/>
-        <w:numPr>
-          <w:ilvl w:val="0"/>
-          <w:numId w:val="18"/>
-        </w:numPr>
-      </w:pPr>
-      <w:r>
-        <w:t>Created and managed user accounts through active directory</w:t>
-      </w:r>
-    </w:p>
-    <w:p/>
-    <w:p>
-      <w:r>
-        <w:rPr>
-          <w:rStyle w:val="BoldExpandedConsola"/>
-        </w:rPr>
-        <w:t>QA intern</w:t>
-      </w:r>
-      <w:r>
-        <w:t xml:space="preserve"> –</w:t>
-      </w:r>
-      <w:r>
-        <w:t xml:space="preserve"> </w:t>
-      </w:r>
-      <w:proofErr w:type="spellStart"/>
-      <w:r>
-        <w:t>Tatara</w:t>
-      </w:r>
-      <w:proofErr w:type="spellEnd"/>
-      <w:r>
-        <w:t xml:space="preserve"> Systems </w:t>
-      </w:r>
-      <w:r>
-        <w:t xml:space="preserve">– </w:t>
-      </w:r>
-      <w:r>
-        <w:t>Jan. 2010</w:t>
-      </w:r>
-      <w:r>
-        <w:t xml:space="preserve"> to </w:t>
-      </w:r>
-      <w:r>
-        <w:t>Apr. 2010</w:t>
-      </w:r>
-    </w:p>
-    <w:p/>
-    <w:p>
-      <w:pPr>
-        <w:pStyle w:val="ListParagraph"/>
-        <w:numPr>
-          <w:ilvl w:val="0"/>
-          <w:numId w:val="19"/>
-        </w:numPr>
-      </w:pPr>
-      <w:r>
-        <w:t xml:space="preserve">Developed various scripts using </w:t>
-      </w:r>
-      <w:proofErr w:type="spellStart"/>
-      <w:r>
-        <w:t>Tcl</w:t>
-      </w:r>
-      <w:proofErr w:type="spellEnd"/>
-      <w:r>
-        <w:t xml:space="preserve"> and Expect to increase efficiency of work place</w:t>
-      </w:r>
-    </w:p>
-    <w:p>
-      <w:pPr>
-        <w:pStyle w:val="ListParagraph"/>
-        <w:numPr>
-          <w:ilvl w:val="0"/>
-          <w:numId w:val="19"/>
-        </w:numPr>
-      </w:pPr>
-      <w:r>
-        <w:t>Organized and maintained various documentation</w:t>
-      </w:r>
     </w:p>
     <w:sectPr>
       <w:headerReference w:type="default" r:id="rId10"/>
@@ -2049,7 +1973,7 @@
 </file>
 
 <file path=word/endnotes.xml><?xml version="1.0" encoding="utf-8"?>
-<w:endnotes xmlns:wpc="http://schemas.microsoft.com/office/word/2010/wordprocessingCanvas" xmlns:mc="http://schemas.openxmlformats.org/markup-compatibility/2006" xmlns:o="urn:schemas-microsoft-com:office:office" xmlns:r="http://schemas.openxmlformats.org/officeDocument/2006/relationships" xmlns:m="http://schemas.openxmlformats.org/officeDocument/2006/math" xmlns:v="urn:schemas-microsoft-com:vml" xmlns:wp14="http://schemas.microsoft.com/office/word/2010/wordprocessingDrawing" xmlns:wp="http://schemas.openxmlformats.org/drawingml/2006/wordprocessingDrawing" xmlns:w10="urn:schemas-microsoft-com:office:word" xmlns:w="http://schemas.openxmlformats.org/wordprocessingml/2006/main" xmlns:w14="http://schemas.microsoft.com/office/word/2010/wordml" xmlns:w15="http://schemas.microsoft.com/office/word/2012/wordml" xmlns:wpg="http://schemas.microsoft.com/office/word/2010/wordprocessingGroup" xmlns:wpi="http://schemas.microsoft.com/office/word/2010/wordprocessingInk" xmlns:wne="http://schemas.microsoft.com/office/word/2006/wordml" xmlns:wps="http://schemas.microsoft.com/office/word/2010/wordprocessingShape" mc:Ignorable="w14 w15 wp14">
+<w:endnotes xmlns:wpc="http://schemas.microsoft.com/office/word/2010/wordprocessingCanvas" xmlns:cx="http://schemas.microsoft.com/office/drawing/2014/chartex" xmlns:cx1="http://schemas.microsoft.com/office/drawing/2015/9/8/chartex" xmlns:mc="http://schemas.openxmlformats.org/markup-compatibility/2006" xmlns:o="urn:schemas-microsoft-com:office:office" xmlns:r="http://schemas.openxmlformats.org/officeDocument/2006/relationships" xmlns:m="http://schemas.openxmlformats.org/officeDocument/2006/math" xmlns:v="urn:schemas-microsoft-com:vml" xmlns:wp14="http://schemas.microsoft.com/office/word/2010/wordprocessingDrawing" xmlns:wp="http://schemas.openxmlformats.org/drawingml/2006/wordprocessingDrawing" xmlns:w10="urn:schemas-microsoft-com:office:word" xmlns:w="http://schemas.openxmlformats.org/wordprocessingml/2006/main" xmlns:w14="http://schemas.microsoft.com/office/word/2010/wordml" xmlns:w15="http://schemas.microsoft.com/office/word/2012/wordml" xmlns:w16se="http://schemas.microsoft.com/office/word/2015/wordml/symex" xmlns:wpg="http://schemas.microsoft.com/office/word/2010/wordprocessingGroup" xmlns:wpi="http://schemas.microsoft.com/office/word/2010/wordprocessingInk" xmlns:wne="http://schemas.microsoft.com/office/word/2006/wordml" xmlns:wps="http://schemas.microsoft.com/office/word/2010/wordprocessingShape" mc:Ignorable="w14 w15 w16se wp14">
   <w:endnote w:type="separator" w:id="-1">
     <w:p>
       <w:r>
@@ -2068,7 +1992,7 @@
 </file>
 
 <file path=word/footer1.xml><?xml version="1.0" encoding="utf-8"?>
-<w:ftr xmlns:wpc="http://schemas.microsoft.com/office/word/2010/wordprocessingCanvas" xmlns:mc="http://schemas.openxmlformats.org/markup-compatibility/2006" xmlns:o="urn:schemas-microsoft-com:office:office" xmlns:r="http://schemas.openxmlformats.org/officeDocument/2006/relationships" xmlns:m="http://schemas.openxmlformats.org/officeDocument/2006/math" xmlns:v="urn:schemas-microsoft-com:vml" xmlns:wp14="http://schemas.microsoft.com/office/word/2010/wordprocessingDrawing" xmlns:wp="http://schemas.openxmlformats.org/drawingml/2006/wordprocessingDrawing" xmlns:w10="urn:schemas-microsoft-com:office:word" xmlns:w="http://schemas.openxmlformats.org/wordprocessingml/2006/main" xmlns:w14="http://schemas.microsoft.com/office/word/2010/wordml" xmlns:w15="http://schemas.microsoft.com/office/word/2012/wordml" xmlns:wpg="http://schemas.microsoft.com/office/word/2010/wordprocessingGroup" xmlns:wpi="http://schemas.microsoft.com/office/word/2010/wordprocessingInk" xmlns:wne="http://schemas.microsoft.com/office/word/2006/wordml" xmlns:wps="http://schemas.microsoft.com/office/word/2010/wordprocessingShape" mc:Ignorable="w14 w15 wp14">
+<w:ftr xmlns:wpc="http://schemas.microsoft.com/office/word/2010/wordprocessingCanvas" xmlns:cx="http://schemas.microsoft.com/office/drawing/2014/chartex" xmlns:cx1="http://schemas.microsoft.com/office/drawing/2015/9/8/chartex" xmlns:mc="http://schemas.openxmlformats.org/markup-compatibility/2006" xmlns:o="urn:schemas-microsoft-com:office:office" xmlns:r="http://schemas.openxmlformats.org/officeDocument/2006/relationships" xmlns:m="http://schemas.openxmlformats.org/officeDocument/2006/math" xmlns:v="urn:schemas-microsoft-com:vml" xmlns:wp14="http://schemas.microsoft.com/office/word/2010/wordprocessingDrawing" xmlns:wp="http://schemas.openxmlformats.org/drawingml/2006/wordprocessingDrawing" xmlns:w10="urn:schemas-microsoft-com:office:word" xmlns:w="http://schemas.openxmlformats.org/wordprocessingml/2006/main" xmlns:w14="http://schemas.microsoft.com/office/word/2010/wordml" xmlns:w15="http://schemas.microsoft.com/office/word/2012/wordml" xmlns:w16se="http://schemas.microsoft.com/office/word/2015/wordml/symex" xmlns:wpg="http://schemas.microsoft.com/office/word/2010/wordprocessingGroup" xmlns:wpi="http://schemas.microsoft.com/office/word/2010/wordprocessingInk" xmlns:wne="http://schemas.microsoft.com/office/word/2006/wordml" xmlns:wps="http://schemas.microsoft.com/office/word/2010/wordprocessingShape" mc:Ignorable="w14 w15 w16se wp14">
   <w:sdt>
     <w:sdtPr>
       <w:id w:val="-641736890"/>
@@ -2127,7 +2051,7 @@
                 <w:bCs/>
                 <w:noProof/>
               </w:rPr>
-              <w:t>2</w:t>
+              <w:t>3</w:t>
             </w:r>
             <w:r>
               <w:rPr>
@@ -2197,7 +2121,7 @@
 </file>
 
 <file path=word/footer2.xml><?xml version="1.0" encoding="utf-8"?>
-<w:ftr xmlns:wpc="http://schemas.microsoft.com/office/word/2010/wordprocessingCanvas" xmlns:mc="http://schemas.openxmlformats.org/markup-compatibility/2006" xmlns:o="urn:schemas-microsoft-com:office:office" xmlns:r="http://schemas.openxmlformats.org/officeDocument/2006/relationships" xmlns:m="http://schemas.openxmlformats.org/officeDocument/2006/math" xmlns:v="urn:schemas-microsoft-com:vml" xmlns:wp14="http://schemas.microsoft.com/office/word/2010/wordprocessingDrawing" xmlns:wp="http://schemas.openxmlformats.org/drawingml/2006/wordprocessingDrawing" xmlns:w10="urn:schemas-microsoft-com:office:word" xmlns:w="http://schemas.openxmlformats.org/wordprocessingml/2006/main" xmlns:w14="http://schemas.microsoft.com/office/word/2010/wordml" xmlns:w15="http://schemas.microsoft.com/office/word/2012/wordml" xmlns:wpg="http://schemas.microsoft.com/office/word/2010/wordprocessingGroup" xmlns:wpi="http://schemas.microsoft.com/office/word/2010/wordprocessingInk" xmlns:wne="http://schemas.microsoft.com/office/word/2006/wordml" xmlns:wps="http://schemas.microsoft.com/office/word/2010/wordprocessingShape" mc:Ignorable="w14 w15 wp14">
+<w:ftr xmlns:wpc="http://schemas.microsoft.com/office/word/2010/wordprocessingCanvas" xmlns:cx="http://schemas.microsoft.com/office/drawing/2014/chartex" xmlns:cx1="http://schemas.microsoft.com/office/drawing/2015/9/8/chartex" xmlns:mc="http://schemas.openxmlformats.org/markup-compatibility/2006" xmlns:o="urn:schemas-microsoft-com:office:office" xmlns:r="http://schemas.openxmlformats.org/officeDocument/2006/relationships" xmlns:m="http://schemas.openxmlformats.org/officeDocument/2006/math" xmlns:v="urn:schemas-microsoft-com:vml" xmlns:wp14="http://schemas.microsoft.com/office/word/2010/wordprocessingDrawing" xmlns:wp="http://schemas.openxmlformats.org/drawingml/2006/wordprocessingDrawing" xmlns:w10="urn:schemas-microsoft-com:office:word" xmlns:w="http://schemas.openxmlformats.org/wordprocessingml/2006/main" xmlns:w14="http://schemas.microsoft.com/office/word/2010/wordml" xmlns:w15="http://schemas.microsoft.com/office/word/2012/wordml" xmlns:w16se="http://schemas.microsoft.com/office/word/2015/wordml/symex" xmlns:wpg="http://schemas.microsoft.com/office/word/2010/wordprocessingGroup" xmlns:wpi="http://schemas.microsoft.com/office/word/2010/wordprocessingInk" xmlns:wne="http://schemas.microsoft.com/office/word/2006/wordml" xmlns:wps="http://schemas.microsoft.com/office/word/2010/wordprocessingShape" mc:Ignorable="w14 w15 w16se wp14">
   <w:sdt>
     <w:sdtPr>
       <w:id w:val="443353135"/>
@@ -2326,7 +2250,7 @@
 </file>
 
 <file path=word/footnotes.xml><?xml version="1.0" encoding="utf-8"?>
-<w:footnotes xmlns:wpc="http://schemas.microsoft.com/office/word/2010/wordprocessingCanvas" xmlns:mc="http://schemas.openxmlformats.org/markup-compatibility/2006" xmlns:o="urn:schemas-microsoft-com:office:office" xmlns:r="http://schemas.openxmlformats.org/officeDocument/2006/relationships" xmlns:m="http://schemas.openxmlformats.org/officeDocument/2006/math" xmlns:v="urn:schemas-microsoft-com:vml" xmlns:wp14="http://schemas.microsoft.com/office/word/2010/wordprocessingDrawing" xmlns:wp="http://schemas.openxmlformats.org/drawingml/2006/wordprocessingDrawing" xmlns:w10="urn:schemas-microsoft-com:office:word" xmlns:w="http://schemas.openxmlformats.org/wordprocessingml/2006/main" xmlns:w14="http://schemas.microsoft.com/office/word/2010/wordml" xmlns:w15="http://schemas.microsoft.com/office/word/2012/wordml" xmlns:wpg="http://schemas.microsoft.com/office/word/2010/wordprocessingGroup" xmlns:wpi="http://schemas.microsoft.com/office/word/2010/wordprocessingInk" xmlns:wne="http://schemas.microsoft.com/office/word/2006/wordml" xmlns:wps="http://schemas.microsoft.com/office/word/2010/wordprocessingShape" mc:Ignorable="w14 w15 wp14">
+<w:footnotes xmlns:wpc="http://schemas.microsoft.com/office/word/2010/wordprocessingCanvas" xmlns:cx="http://schemas.microsoft.com/office/drawing/2014/chartex" xmlns:cx1="http://schemas.microsoft.com/office/drawing/2015/9/8/chartex" xmlns:mc="http://schemas.openxmlformats.org/markup-compatibility/2006" xmlns:o="urn:schemas-microsoft-com:office:office" xmlns:r="http://schemas.openxmlformats.org/officeDocument/2006/relationships" xmlns:m="http://schemas.openxmlformats.org/officeDocument/2006/math" xmlns:v="urn:schemas-microsoft-com:vml" xmlns:wp14="http://schemas.microsoft.com/office/word/2010/wordprocessingDrawing" xmlns:wp="http://schemas.openxmlformats.org/drawingml/2006/wordprocessingDrawing" xmlns:w10="urn:schemas-microsoft-com:office:word" xmlns:w="http://schemas.openxmlformats.org/wordprocessingml/2006/main" xmlns:w14="http://schemas.microsoft.com/office/word/2010/wordml" xmlns:w15="http://schemas.microsoft.com/office/word/2012/wordml" xmlns:w16se="http://schemas.microsoft.com/office/word/2015/wordml/symex" xmlns:wpg="http://schemas.microsoft.com/office/word/2010/wordprocessingGroup" xmlns:wpi="http://schemas.microsoft.com/office/word/2010/wordprocessingInk" xmlns:wne="http://schemas.microsoft.com/office/word/2006/wordml" xmlns:wps="http://schemas.microsoft.com/office/word/2010/wordprocessingShape" mc:Ignorable="w14 w15 w16se wp14">
   <w:footnote w:type="separator" w:id="-1">
     <w:p>
       <w:r>
@@ -2345,7 +2269,7 @@
 </file>
 
 <file path=word/header1.xml><?xml version="1.0" encoding="utf-8"?>
-<w:hdr xmlns:wpc="http://schemas.microsoft.com/office/word/2010/wordprocessingCanvas" xmlns:mc="http://schemas.openxmlformats.org/markup-compatibility/2006" xmlns:o="urn:schemas-microsoft-com:office:office" xmlns:r="http://schemas.openxmlformats.org/officeDocument/2006/relationships" xmlns:m="http://schemas.openxmlformats.org/officeDocument/2006/math" xmlns:v="urn:schemas-microsoft-com:vml" xmlns:wp14="http://schemas.microsoft.com/office/word/2010/wordprocessingDrawing" xmlns:wp="http://schemas.openxmlformats.org/drawingml/2006/wordprocessingDrawing" xmlns:w10="urn:schemas-microsoft-com:office:word" xmlns:w="http://schemas.openxmlformats.org/wordprocessingml/2006/main" xmlns:w14="http://schemas.microsoft.com/office/word/2010/wordml" xmlns:w15="http://schemas.microsoft.com/office/word/2012/wordml" xmlns:wpg="http://schemas.microsoft.com/office/word/2010/wordprocessingGroup" xmlns:wpi="http://schemas.microsoft.com/office/word/2010/wordprocessingInk" xmlns:wne="http://schemas.microsoft.com/office/word/2006/wordml" xmlns:wps="http://schemas.microsoft.com/office/word/2010/wordprocessingShape" mc:Ignorable="w14 w15 wp14">
+<w:hdr xmlns:wpc="http://schemas.microsoft.com/office/word/2010/wordprocessingCanvas" xmlns:cx="http://schemas.microsoft.com/office/drawing/2014/chartex" xmlns:cx1="http://schemas.microsoft.com/office/drawing/2015/9/8/chartex" xmlns:mc="http://schemas.openxmlformats.org/markup-compatibility/2006" xmlns:o="urn:schemas-microsoft-com:office:office" xmlns:r="http://schemas.openxmlformats.org/officeDocument/2006/relationships" xmlns:m="http://schemas.openxmlformats.org/officeDocument/2006/math" xmlns:v="urn:schemas-microsoft-com:vml" xmlns:wp14="http://schemas.microsoft.com/office/word/2010/wordprocessingDrawing" xmlns:wp="http://schemas.openxmlformats.org/drawingml/2006/wordprocessingDrawing" xmlns:w10="urn:schemas-microsoft-com:office:word" xmlns:w="http://schemas.openxmlformats.org/wordprocessingml/2006/main" xmlns:w14="http://schemas.microsoft.com/office/word/2010/wordml" xmlns:w15="http://schemas.microsoft.com/office/word/2012/wordml" xmlns:w16se="http://schemas.microsoft.com/office/word/2015/wordml/symex" xmlns:wpg="http://schemas.microsoft.com/office/word/2010/wordprocessingGroup" xmlns:wpi="http://schemas.microsoft.com/office/word/2010/wordprocessingInk" xmlns:wne="http://schemas.microsoft.com/office/word/2006/wordml" xmlns:wps="http://schemas.microsoft.com/office/word/2010/wordprocessingShape" mc:Ignorable="w14 w15 w16se wp14">
   <w:p>
     <w:pPr>
       <w:pStyle w:val="Contactinfo"/>
@@ -2359,7 +2283,7 @@
 </file>
 
 <file path=word/header2.xml><?xml version="1.0" encoding="utf-8"?>
-<w:hdr xmlns:wpc="http://schemas.microsoft.com/office/word/2010/wordprocessingCanvas" xmlns:mc="http://schemas.openxmlformats.org/markup-compatibility/2006" xmlns:o="urn:schemas-microsoft-com:office:office" xmlns:r="http://schemas.openxmlformats.org/officeDocument/2006/relationships" xmlns:m="http://schemas.openxmlformats.org/officeDocument/2006/math" xmlns:v="urn:schemas-microsoft-com:vml" xmlns:wp14="http://schemas.microsoft.com/office/word/2010/wordprocessingDrawing" xmlns:wp="http://schemas.openxmlformats.org/drawingml/2006/wordprocessingDrawing" xmlns:w10="urn:schemas-microsoft-com:office:word" xmlns:w="http://schemas.openxmlformats.org/wordprocessingml/2006/main" xmlns:w14="http://schemas.microsoft.com/office/word/2010/wordml" xmlns:w15="http://schemas.microsoft.com/office/word/2012/wordml" xmlns:wpg="http://schemas.microsoft.com/office/word/2010/wordprocessingGroup" xmlns:wpi="http://schemas.microsoft.com/office/word/2010/wordprocessingInk" xmlns:wne="http://schemas.microsoft.com/office/word/2006/wordml" xmlns:wps="http://schemas.microsoft.com/office/word/2010/wordprocessingShape" mc:Ignorable="w14 w15 wp14">
+<w:hdr xmlns:wpc="http://schemas.microsoft.com/office/word/2010/wordprocessingCanvas" xmlns:cx="http://schemas.microsoft.com/office/drawing/2014/chartex" xmlns:cx1="http://schemas.microsoft.com/office/drawing/2015/9/8/chartex" xmlns:mc="http://schemas.openxmlformats.org/markup-compatibility/2006" xmlns:o="urn:schemas-microsoft-com:office:office" xmlns:r="http://schemas.openxmlformats.org/officeDocument/2006/relationships" xmlns:m="http://schemas.openxmlformats.org/officeDocument/2006/math" xmlns:v="urn:schemas-microsoft-com:vml" xmlns:wp14="http://schemas.microsoft.com/office/word/2010/wordprocessingDrawing" xmlns:wp="http://schemas.openxmlformats.org/drawingml/2006/wordprocessingDrawing" xmlns:w10="urn:schemas-microsoft-com:office:word" xmlns:w="http://schemas.openxmlformats.org/wordprocessingml/2006/main" xmlns:w14="http://schemas.microsoft.com/office/word/2010/wordml" xmlns:w15="http://schemas.microsoft.com/office/word/2012/wordml" xmlns:w16se="http://schemas.microsoft.com/office/word/2015/wordml/symex" xmlns:wpg="http://schemas.microsoft.com/office/word/2010/wordprocessingGroup" xmlns:wpi="http://schemas.microsoft.com/office/word/2010/wordprocessingInk" xmlns:wne="http://schemas.microsoft.com/office/word/2006/wordml" xmlns:wps="http://schemas.microsoft.com/office/word/2010/wordprocessingShape" mc:Ignorable="w14 w15 w16se wp14">
   <w:p>
     <w:pPr>
       <w:pStyle w:val="Name"/>
@@ -2502,7 +2426,7 @@
 </file>
 
 <file path=word/numbering.xml><?xml version="1.0" encoding="utf-8"?>
-<w:numbering xmlns:wpc="http://schemas.microsoft.com/office/word/2010/wordprocessingCanvas" xmlns:mc="http://schemas.openxmlformats.org/markup-compatibility/2006" xmlns:o="urn:schemas-microsoft-com:office:office" xmlns:r="http://schemas.openxmlformats.org/officeDocument/2006/relationships" xmlns:m="http://schemas.openxmlformats.org/officeDocument/2006/math" xmlns:v="urn:schemas-microsoft-com:vml" xmlns:wp14="http://schemas.microsoft.com/office/word/2010/wordprocessingDrawing" xmlns:wp="http://schemas.openxmlformats.org/drawingml/2006/wordprocessingDrawing" xmlns:w10="urn:schemas-microsoft-com:office:word" xmlns:w="http://schemas.openxmlformats.org/wordprocessingml/2006/main" xmlns:w14="http://schemas.microsoft.com/office/word/2010/wordml" xmlns:w15="http://schemas.microsoft.com/office/word/2012/wordml" xmlns:wpg="http://schemas.microsoft.com/office/word/2010/wordprocessingGroup" xmlns:wpi="http://schemas.microsoft.com/office/word/2010/wordprocessingInk" xmlns:wne="http://schemas.microsoft.com/office/word/2006/wordml" xmlns:wps="http://schemas.microsoft.com/office/word/2010/wordprocessingShape" mc:Ignorable="w14 w15 wp14">
+<w:numbering xmlns:wpc="http://schemas.microsoft.com/office/word/2010/wordprocessingCanvas" xmlns:cx="http://schemas.microsoft.com/office/drawing/2014/chartex" xmlns:cx1="http://schemas.microsoft.com/office/drawing/2015/9/8/chartex" xmlns:mc="http://schemas.openxmlformats.org/markup-compatibility/2006" xmlns:o="urn:schemas-microsoft-com:office:office" xmlns:r="http://schemas.openxmlformats.org/officeDocument/2006/relationships" xmlns:m="http://schemas.openxmlformats.org/officeDocument/2006/math" xmlns:v="urn:schemas-microsoft-com:vml" xmlns:wp14="http://schemas.microsoft.com/office/word/2010/wordprocessingDrawing" xmlns:wp="http://schemas.openxmlformats.org/drawingml/2006/wordprocessingDrawing" xmlns:w10="urn:schemas-microsoft-com:office:word" xmlns:w="http://schemas.openxmlformats.org/wordprocessingml/2006/main" xmlns:w14="http://schemas.microsoft.com/office/word/2010/wordml" xmlns:w15="http://schemas.microsoft.com/office/word/2012/wordml" xmlns:w16se="http://schemas.microsoft.com/office/word/2015/wordml/symex" xmlns:wpg="http://schemas.microsoft.com/office/word/2010/wordprocessingGroup" xmlns:wpi="http://schemas.microsoft.com/office/word/2010/wordprocessingInk" xmlns:wne="http://schemas.microsoft.com/office/word/2006/wordml" xmlns:wps="http://schemas.microsoft.com/office/word/2010/wordprocessingShape" mc:Ignorable="w14 w15 w16se wp14">
   <w:abstractNum w:abstractNumId="0" w15:restartNumberingAfterBreak="0">
     <w:nsid w:val="0B236F6C"/>
     <w:multiLevelType w:val="hybridMultilevel"/>
@@ -4824,7 +4748,7 @@
 </file>
 
 <file path=word/styles.xml><?xml version="1.0" encoding="utf-8"?>
-<w:styles xmlns:mc="http://schemas.openxmlformats.org/markup-compatibility/2006" xmlns:r="http://schemas.openxmlformats.org/officeDocument/2006/relationships" xmlns:w="http://schemas.openxmlformats.org/wordprocessingml/2006/main" xmlns:w14="http://schemas.microsoft.com/office/word/2010/wordml" xmlns:w15="http://schemas.microsoft.com/office/word/2012/wordml" mc:Ignorable="w14 w15">
+<w:styles xmlns:mc="http://schemas.openxmlformats.org/markup-compatibility/2006" xmlns:r="http://schemas.openxmlformats.org/officeDocument/2006/relationships" xmlns:w="http://schemas.openxmlformats.org/wordprocessingml/2006/main" xmlns:w14="http://schemas.microsoft.com/office/word/2010/wordml" xmlns:w15="http://schemas.microsoft.com/office/word/2012/wordml" xmlns:w16se="http://schemas.microsoft.com/office/word/2015/wordml/symex" mc:Ignorable="w14 w15 w16se">
   <w:docDefaults>
     <w:rPrDefault>
       <w:rPr>
@@ -5246,6 +5170,29 @@
       <w:szCs w:val="28"/>
     </w:rPr>
   </w:style>
+  <w:style w:type="paragraph" w:styleId="Heading3">
+    <w:name w:val="heading 3"/>
+    <w:basedOn w:val="Normal"/>
+    <w:next w:val="Normal"/>
+    <w:link w:val="Heading3Char"/>
+    <w:uiPriority w:val="9"/>
+    <w:semiHidden/>
+    <w:unhideWhenUsed/>
+    <w:qFormat/>
+    <w:rsid w:val="008C1E99"/>
+    <w:pPr>
+      <w:keepNext/>
+      <w:keepLines/>
+      <w:spacing w:before="40" w:after="0"/>
+      <w:outlineLvl w:val="2"/>
+    </w:pPr>
+    <w:rPr>
+      <w:rFonts w:asciiTheme="majorHAnsi" w:eastAsiaTheme="majorEastAsia" w:hAnsiTheme="majorHAnsi" w:cstheme="majorBidi"/>
+      <w:color w:val="243F60" w:themeColor="accent1" w:themeShade="7F"/>
+      <w:sz w:val="24"/>
+      <w:szCs w:val="24"/>
+    </w:rPr>
+  </w:style>
   <w:style w:type="paragraph" w:styleId="Heading4">
     <w:name w:val="heading 4"/>
     <w:basedOn w:val="Normal"/>
@@ -5551,6 +5498,50 @@
       <w:u w:val="single"/>
     </w:rPr>
   </w:style>
+  <w:style w:type="paragraph" w:styleId="BalloonText">
+    <w:name w:val="Balloon Text"/>
+    <w:basedOn w:val="Normal"/>
+    <w:link w:val="BalloonTextChar"/>
+    <w:uiPriority w:val="99"/>
+    <w:semiHidden/>
+    <w:unhideWhenUsed/>
+    <w:rsid w:val="00AC2E65"/>
+    <w:pPr>
+      <w:spacing w:before="0" w:after="0" w:line="240" w:lineRule="auto"/>
+    </w:pPr>
+    <w:rPr>
+      <w:rFonts w:ascii="Segoe UI" w:hAnsi="Segoe UI" w:cs="Segoe UI"/>
+      <w:sz w:val="18"/>
+      <w:szCs w:val="18"/>
+    </w:rPr>
+  </w:style>
+  <w:style w:type="character" w:customStyle="1" w:styleId="BalloonTextChar">
+    <w:name w:val="Balloon Text Char"/>
+    <w:basedOn w:val="DefaultParagraphFont"/>
+    <w:link w:val="BalloonText"/>
+    <w:uiPriority w:val="99"/>
+    <w:semiHidden/>
+    <w:rsid w:val="00AC2E65"/>
+    <w:rPr>
+      <w:rFonts w:ascii="Segoe UI" w:eastAsia="Times New Roman" w:hAnsi="Segoe UI" w:cs="Segoe UI"/>
+      <w:sz w:val="18"/>
+      <w:szCs w:val="18"/>
+    </w:rPr>
+  </w:style>
+  <w:style w:type="character" w:customStyle="1" w:styleId="Heading3Char">
+    <w:name w:val="Heading 3 Char"/>
+    <w:basedOn w:val="DefaultParagraphFont"/>
+    <w:link w:val="Heading3"/>
+    <w:uiPriority w:val="9"/>
+    <w:semiHidden/>
+    <w:rsid w:val="008C1E99"/>
+    <w:rPr>
+      <w:rFonts w:asciiTheme="majorHAnsi" w:eastAsiaTheme="majorEastAsia" w:hAnsiTheme="majorHAnsi" w:cstheme="majorBidi"/>
+      <w:color w:val="243F60" w:themeColor="accent1" w:themeShade="7F"/>
+      <w:sz w:val="24"/>
+      <w:szCs w:val="24"/>
+    </w:rPr>
+  </w:style>
 </w:styles>
 </file>
 

</xml_diff>

<commit_message>
Minor edits to technologies used
</commit_message>
<xml_diff>
--- a/doc/resume.docx
+++ b/doc/resume.docx
@@ -109,7 +109,13 @@
         <w:t xml:space="preserve">C#, and </w:t>
       </w:r>
       <w:r>
-        <w:t>ASP.NET. Leverages both formal and in</w:t>
+        <w:t>ASP.NET</w:t>
+      </w:r>
+      <w:r>
+        <w:t xml:space="preserve"> MVC</w:t>
+      </w:r>
+      <w:r>
+        <w:t>. Leverages both formal and in</w:t>
       </w:r>
       <w:r>
         <w:t xml:space="preserve">formal training to provide </w:t>
@@ -221,6 +227,9 @@
         <w:t>NET</w:t>
       </w:r>
       <w:r>
+        <w:t xml:space="preserve"> MVC</w:t>
+      </w:r>
+      <w:r>
         <w:t>, jQuery</w:t>
       </w:r>
     </w:p>
@@ -385,10 +394,40 @@
           <w:numId w:val="17"/>
         </w:numPr>
       </w:pPr>
-      <w:r>
-        <w:t>Developed and maintained web applications for clients using .NET technologies</w:t>
-      </w:r>
-    </w:p>
+      <w:bookmarkStart w:id="0" w:name="OLE_LINK1"/>
+      <w:bookmarkStart w:id="1" w:name="OLE_LINK2"/>
+      <w:r>
+        <w:t>Develop</w:t>
+      </w:r>
+      <w:r>
+        <w:t xml:space="preserve">, </w:t>
+      </w:r>
+      <w:r>
+        <w:t>maintain</w:t>
+      </w:r>
+      <w:r>
+        <w:t>,</w:t>
+      </w:r>
+      <w:bookmarkStart w:id="2" w:name="_GoBack"/>
+      <w:bookmarkEnd w:id="2"/>
+      <w:r>
+        <w:t xml:space="preserve"> </w:t>
+      </w:r>
+      <w:r>
+        <w:t>and support</w:t>
+      </w:r>
+      <w:r>
+        <w:t xml:space="preserve"> </w:t>
+      </w:r>
+      <w:r>
+        <w:t xml:space="preserve">web </w:t>
+      </w:r>
+      <w:r>
+        <w:t>applications for clients using HTML5, CSS3, jQuery, ASP.NET MVC, and SQL</w:t>
+      </w:r>
+    </w:p>
+    <w:bookmarkEnd w:id="0"/>
+    <w:bookmarkEnd w:id="1"/>
     <w:p/>
     <w:p>
       <w:r>
@@ -429,12 +468,7 @@
         <w:t xml:space="preserve">Identified and troubleshot various software and hardware issues </w:t>
       </w:r>
       <w:r>
-        <w:t>in th</w:t>
-      </w:r>
-      <w:bookmarkStart w:id="0" w:name="_GoBack"/>
-      <w:bookmarkEnd w:id="0"/>
-      <w:r>
-        <w:t xml:space="preserve">e clients’ PCs </w:t>
+        <w:t xml:space="preserve">in the clients’ PCs </w:t>
       </w:r>
     </w:p>
     <w:p>

</xml_diff>